<commit_message>
doc for testing navigation
</commit_message>
<xml_diff>
--- a/Software Testing Report.docx
+++ b/Software Testing Report.docx
@@ -3279,15 +3279,7 @@
                 <w:color w:val="000000"/>
                 <w:lang w:eastAsia="en-GB"/>
               </w:rPr>
-              <w:t>5</w:t>
-            </w:r>
-            <w:r>
-              <w:rPr>
-                <w:rFonts w:ascii="Calibri" w:eastAsia="Times New Roman" w:hAnsi="Calibri" w:cs="Calibri"/>
-                <w:color w:val="000000"/>
-                <w:lang w:eastAsia="en-GB"/>
-              </w:rPr>
-              <w:t>.1</w:t>
+              <w:t>5.1</w:t>
             </w:r>
           </w:p>
         </w:tc>
@@ -3432,15 +3424,7 @@
                 <w:color w:val="000000"/>
                 <w:lang w:eastAsia="en-GB"/>
               </w:rPr>
-              <w:t>5</w:t>
-            </w:r>
-            <w:r>
-              <w:rPr>
-                <w:rFonts w:ascii="Calibri" w:eastAsia="Times New Roman" w:hAnsi="Calibri" w:cs="Calibri"/>
-                <w:color w:val="000000"/>
-                <w:lang w:eastAsia="en-GB"/>
-              </w:rPr>
-              <w:t>.2</w:t>
+              <w:t>5.2</w:t>
             </w:r>
           </w:p>
         </w:tc>
@@ -4201,9 +4185,9 @@
         <w:tblLook w:val="04A0" w:firstRow="1" w:lastRow="0" w:firstColumn="1" w:lastColumn="0" w:noHBand="0" w:noVBand="1"/>
       </w:tblPr>
       <w:tblGrid>
-        <w:gridCol w:w="500"/>
-        <w:gridCol w:w="2844"/>
-        <w:gridCol w:w="10540"/>
+        <w:gridCol w:w="490"/>
+        <w:gridCol w:w="2744"/>
+        <w:gridCol w:w="10708"/>
       </w:tblGrid>
       <w:tr>
         <w:trPr>
@@ -20386,6 +20370,1604 @@
           </w:tcPr>
           <w:p>
             <w:pPr>
+              <w:pStyle w:val="HTMLPreformatted"/>
+              <w:shd w:val="clear" w:color="auto" w:fill="2B2B2B"/>
+              <w:rPr>
+                <w:color w:val="A9B7C6"/>
+              </w:rPr>
+            </w:pPr>
+            <w:r>
+              <w:rPr>
+                <w:color w:val="CC7832"/>
+              </w:rPr>
+              <w:t xml:space="preserve">import </w:t>
+            </w:r>
+            <w:r>
+              <w:rPr>
+                <w:color w:val="A9B7C6"/>
+              </w:rPr>
+              <w:t>csv</w:t>
+            </w:r>
+            <w:r>
+              <w:rPr>
+                <w:color w:val="A9B7C6"/>
+              </w:rPr>
+              <w:br/>
+            </w:r>
+            <w:r>
+              <w:rPr>
+                <w:color w:val="CC7832"/>
+              </w:rPr>
+              <w:t xml:space="preserve">import </w:t>
+            </w:r>
+            <w:r>
+              <w:rPr>
+                <w:color w:val="A9B7C6"/>
+              </w:rPr>
+              <w:t>datetime</w:t>
+            </w:r>
+            <w:r>
+              <w:rPr>
+                <w:color w:val="A9B7C6"/>
+              </w:rPr>
+              <w:br/>
+            </w:r>
+            <w:r>
+              <w:rPr>
+                <w:color w:val="A9B7C6"/>
+              </w:rPr>
+              <w:br/>
+            </w:r>
+            <w:r>
+              <w:rPr>
+                <w:color w:val="A9B7C6"/>
+              </w:rPr>
+              <w:br/>
+            </w:r>
+            <w:r>
+              <w:rPr>
+                <w:color w:val="808080"/>
+              </w:rPr>
+              <w:t xml:space="preserve"># Replicating the provided </w:t>
+            </w:r>
+            <w:proofErr w:type="spellStart"/>
+            <w:r>
+              <w:rPr>
+                <w:color w:val="808080"/>
+              </w:rPr>
+              <w:t>generate_trend_for_offense</w:t>
+            </w:r>
+            <w:proofErr w:type="spellEnd"/>
+            <w:r>
+              <w:rPr>
+                <w:color w:val="808080"/>
+              </w:rPr>
+              <w:t xml:space="preserve"> function</w:t>
+            </w:r>
+            <w:r>
+              <w:rPr>
+                <w:color w:val="808080"/>
+              </w:rPr>
+              <w:br/>
+            </w:r>
+            <w:r>
+              <w:rPr>
+                <w:color w:val="CC7832"/>
+              </w:rPr>
+              <w:t xml:space="preserve">def </w:t>
+            </w:r>
+            <w:proofErr w:type="spellStart"/>
+            <w:r>
+              <w:rPr>
+                <w:color w:val="FFC66D"/>
+              </w:rPr>
+              <w:t>generate_trend_for_offense</w:t>
+            </w:r>
+            <w:proofErr w:type="spellEnd"/>
+            <w:r>
+              <w:rPr>
+                <w:color w:val="A9B7C6"/>
+              </w:rPr>
+              <w:t>(</w:t>
+            </w:r>
+            <w:proofErr w:type="spellStart"/>
+            <w:r>
+              <w:rPr>
+                <w:color w:val="A9B7C6"/>
+              </w:rPr>
+              <w:t>file_path</w:t>
+            </w:r>
+            <w:proofErr w:type="spellEnd"/>
+            <w:r>
+              <w:rPr>
+                <w:color w:val="CC7832"/>
+              </w:rPr>
+              <w:t xml:space="preserve">, </w:t>
+            </w:r>
+            <w:proofErr w:type="spellStart"/>
+            <w:r>
+              <w:rPr>
+                <w:color w:val="A9B7C6"/>
+              </w:rPr>
+              <w:t>offense_description</w:t>
+            </w:r>
+            <w:proofErr w:type="spellEnd"/>
+            <w:r>
+              <w:rPr>
+                <w:color w:val="CC7832"/>
+              </w:rPr>
+              <w:t xml:space="preserve">, </w:t>
+            </w:r>
+            <w:proofErr w:type="spellStart"/>
+            <w:r>
+              <w:rPr>
+                <w:color w:val="A9B7C6"/>
+              </w:rPr>
+              <w:t>start_month_year</w:t>
+            </w:r>
+            <w:proofErr w:type="spellEnd"/>
+            <w:r>
+              <w:rPr>
+                <w:color w:val="CC7832"/>
+              </w:rPr>
+              <w:t xml:space="preserve">, </w:t>
+            </w:r>
+            <w:proofErr w:type="spellStart"/>
+            <w:r>
+              <w:rPr>
+                <w:color w:val="A9B7C6"/>
+              </w:rPr>
+              <w:t>end_month_year</w:t>
+            </w:r>
+            <w:proofErr w:type="spellEnd"/>
+            <w:r>
+              <w:rPr>
+                <w:color w:val="A9B7C6"/>
+              </w:rPr>
+              <w:t>):</w:t>
+            </w:r>
+            <w:r>
+              <w:rPr>
+                <w:color w:val="A9B7C6"/>
+              </w:rPr>
+              <w:br/>
+              <w:t xml:space="preserve">    </w:t>
+            </w:r>
+            <w:r>
+              <w:rPr>
+                <w:color w:val="808080"/>
+              </w:rPr>
+              <w:t># Convert MM/YYYY to YYYYMM for comparison</w:t>
+            </w:r>
+            <w:r>
+              <w:rPr>
+                <w:color w:val="808080"/>
+              </w:rPr>
+              <w:br/>
+              <w:t xml:space="preserve">    </w:t>
+            </w:r>
+            <w:proofErr w:type="spellStart"/>
+            <w:r>
+              <w:rPr>
+                <w:color w:val="A9B7C6"/>
+              </w:rPr>
+              <w:t>start_month_year_num</w:t>
+            </w:r>
+            <w:proofErr w:type="spellEnd"/>
+            <w:r>
+              <w:rPr>
+                <w:color w:val="A9B7C6"/>
+              </w:rPr>
+              <w:t xml:space="preserve"> = </w:t>
+            </w:r>
+            <w:r>
+              <w:rPr>
+                <w:color w:val="8888C6"/>
+              </w:rPr>
+              <w:t>int</w:t>
+            </w:r>
+            <w:r>
+              <w:rPr>
+                <w:color w:val="A9B7C6"/>
+              </w:rPr>
+              <w:t>(</w:t>
+            </w:r>
+            <w:proofErr w:type="spellStart"/>
+            <w:r>
+              <w:rPr>
+                <w:color w:val="A9B7C6"/>
+              </w:rPr>
+              <w:t>start_month_year.split</w:t>
+            </w:r>
+            <w:proofErr w:type="spellEnd"/>
+            <w:r>
+              <w:rPr>
+                <w:color w:val="A9B7C6"/>
+              </w:rPr>
+              <w:t>(</w:t>
+            </w:r>
+            <w:r>
+              <w:rPr>
+                <w:color w:val="6A8759"/>
+              </w:rPr>
+              <w:t>'/'</w:t>
+            </w:r>
+            <w:r>
+              <w:rPr>
+                <w:color w:val="A9B7C6"/>
+              </w:rPr>
+              <w:t>)[</w:t>
+            </w:r>
+            <w:r>
+              <w:rPr>
+                <w:color w:val="6897BB"/>
+              </w:rPr>
+              <w:t>1</w:t>
+            </w:r>
+            <w:r>
+              <w:rPr>
+                <w:color w:val="A9B7C6"/>
+              </w:rPr>
+              <w:t xml:space="preserve">] + </w:t>
+            </w:r>
+            <w:proofErr w:type="spellStart"/>
+            <w:r>
+              <w:rPr>
+                <w:color w:val="A9B7C6"/>
+              </w:rPr>
+              <w:t>start_month_year.split</w:t>
+            </w:r>
+            <w:proofErr w:type="spellEnd"/>
+            <w:r>
+              <w:rPr>
+                <w:color w:val="A9B7C6"/>
+              </w:rPr>
+              <w:t>(</w:t>
+            </w:r>
+            <w:r>
+              <w:rPr>
+                <w:color w:val="6A8759"/>
+              </w:rPr>
+              <w:t>'/'</w:t>
+            </w:r>
+            <w:r>
+              <w:rPr>
+                <w:color w:val="A9B7C6"/>
+              </w:rPr>
+              <w:t>)[</w:t>
+            </w:r>
+            <w:r>
+              <w:rPr>
+                <w:color w:val="6897BB"/>
+              </w:rPr>
+              <w:t>0</w:t>
+            </w:r>
+            <w:r>
+              <w:rPr>
+                <w:color w:val="A9B7C6"/>
+              </w:rPr>
+              <w:t>])</w:t>
+            </w:r>
+            <w:r>
+              <w:rPr>
+                <w:color w:val="A9B7C6"/>
+              </w:rPr>
+              <w:br/>
+              <w:t xml:space="preserve">    </w:t>
+            </w:r>
+            <w:proofErr w:type="spellStart"/>
+            <w:r>
+              <w:rPr>
+                <w:color w:val="A9B7C6"/>
+              </w:rPr>
+              <w:t>end_month_year_num</w:t>
+            </w:r>
+            <w:proofErr w:type="spellEnd"/>
+            <w:r>
+              <w:rPr>
+                <w:color w:val="A9B7C6"/>
+              </w:rPr>
+              <w:t xml:space="preserve"> = </w:t>
+            </w:r>
+            <w:r>
+              <w:rPr>
+                <w:color w:val="8888C6"/>
+              </w:rPr>
+              <w:t>int</w:t>
+            </w:r>
+            <w:r>
+              <w:rPr>
+                <w:color w:val="A9B7C6"/>
+              </w:rPr>
+              <w:t>(</w:t>
+            </w:r>
+            <w:proofErr w:type="spellStart"/>
+            <w:r>
+              <w:rPr>
+                <w:color w:val="A9B7C6"/>
+              </w:rPr>
+              <w:t>end_month_year.split</w:t>
+            </w:r>
+            <w:proofErr w:type="spellEnd"/>
+            <w:r>
+              <w:rPr>
+                <w:color w:val="A9B7C6"/>
+              </w:rPr>
+              <w:t>(</w:t>
+            </w:r>
+            <w:r>
+              <w:rPr>
+                <w:color w:val="6A8759"/>
+              </w:rPr>
+              <w:t>'/'</w:t>
+            </w:r>
+            <w:r>
+              <w:rPr>
+                <w:color w:val="A9B7C6"/>
+              </w:rPr>
+              <w:t>)[</w:t>
+            </w:r>
+            <w:r>
+              <w:rPr>
+                <w:color w:val="6897BB"/>
+              </w:rPr>
+              <w:t>1</w:t>
+            </w:r>
+            <w:r>
+              <w:rPr>
+                <w:color w:val="A9B7C6"/>
+              </w:rPr>
+              <w:t xml:space="preserve">] + </w:t>
+            </w:r>
+            <w:proofErr w:type="spellStart"/>
+            <w:r>
+              <w:rPr>
+                <w:color w:val="A9B7C6"/>
+              </w:rPr>
+              <w:t>end_month_year.split</w:t>
+            </w:r>
+            <w:proofErr w:type="spellEnd"/>
+            <w:r>
+              <w:rPr>
+                <w:color w:val="A9B7C6"/>
+              </w:rPr>
+              <w:t>(</w:t>
+            </w:r>
+            <w:r>
+              <w:rPr>
+                <w:color w:val="6A8759"/>
+              </w:rPr>
+              <w:t>'/'</w:t>
+            </w:r>
+            <w:r>
+              <w:rPr>
+                <w:color w:val="A9B7C6"/>
+              </w:rPr>
+              <w:t>)[</w:t>
+            </w:r>
+            <w:r>
+              <w:rPr>
+                <w:color w:val="6897BB"/>
+              </w:rPr>
+              <w:t>0</w:t>
+            </w:r>
+            <w:r>
+              <w:rPr>
+                <w:color w:val="A9B7C6"/>
+              </w:rPr>
+              <w:t>])</w:t>
+            </w:r>
+            <w:r>
+              <w:rPr>
+                <w:color w:val="A9B7C6"/>
+              </w:rPr>
+              <w:br/>
+            </w:r>
+            <w:r>
+              <w:rPr>
+                <w:color w:val="A9B7C6"/>
+              </w:rPr>
+              <w:br/>
+              <w:t xml:space="preserve">    </w:t>
+            </w:r>
+            <w:r>
+              <w:rPr>
+                <w:color w:val="808080"/>
+              </w:rPr>
+              <w:t># Read data and filter based on the offense description and selected date range</w:t>
+            </w:r>
+            <w:r>
+              <w:rPr>
+                <w:color w:val="808080"/>
+              </w:rPr>
+              <w:br/>
+              <w:t xml:space="preserve">    </w:t>
+            </w:r>
+            <w:r>
+              <w:rPr>
+                <w:color w:val="CC7832"/>
+              </w:rPr>
+              <w:t xml:space="preserve">with </w:t>
+            </w:r>
+            <w:r>
+              <w:rPr>
+                <w:color w:val="8888C6"/>
+              </w:rPr>
+              <w:t>open</w:t>
+            </w:r>
+            <w:r>
+              <w:rPr>
+                <w:color w:val="A9B7C6"/>
+              </w:rPr>
+              <w:t>(</w:t>
+            </w:r>
+            <w:proofErr w:type="spellStart"/>
+            <w:r>
+              <w:rPr>
+                <w:color w:val="A9B7C6"/>
+              </w:rPr>
+              <w:t>file_path</w:t>
+            </w:r>
+            <w:proofErr w:type="spellEnd"/>
+            <w:r>
+              <w:rPr>
+                <w:color w:val="CC7832"/>
+              </w:rPr>
+              <w:t xml:space="preserve">, </w:t>
+            </w:r>
+            <w:r>
+              <w:rPr>
+                <w:color w:val="6A8759"/>
+              </w:rPr>
+              <w:t>"r"</w:t>
+            </w:r>
+            <w:r>
+              <w:rPr>
+                <w:color w:val="A9B7C6"/>
+              </w:rPr>
+              <w:t xml:space="preserve">) </w:t>
+            </w:r>
+            <w:r>
+              <w:rPr>
+                <w:color w:val="CC7832"/>
+              </w:rPr>
+              <w:t xml:space="preserve">as </w:t>
+            </w:r>
+            <w:r>
+              <w:rPr>
+                <w:color w:val="A9B7C6"/>
+              </w:rPr>
+              <w:t>file:</w:t>
+            </w:r>
+            <w:r>
+              <w:rPr>
+                <w:color w:val="A9B7C6"/>
+              </w:rPr>
+              <w:br/>
+              <w:t xml:space="preserve">        reader = </w:t>
+            </w:r>
+            <w:proofErr w:type="spellStart"/>
+            <w:r>
+              <w:rPr>
+                <w:color w:val="A9B7C6"/>
+              </w:rPr>
+              <w:t>csv.reader</w:t>
+            </w:r>
+            <w:proofErr w:type="spellEnd"/>
+            <w:r>
+              <w:rPr>
+                <w:color w:val="A9B7C6"/>
+              </w:rPr>
+              <w:t>(file)</w:t>
+            </w:r>
+            <w:r>
+              <w:rPr>
+                <w:color w:val="A9B7C6"/>
+              </w:rPr>
+              <w:br/>
+              <w:t xml:space="preserve">        </w:t>
+            </w:r>
+            <w:r>
+              <w:rPr>
+                <w:color w:val="72737A"/>
+              </w:rPr>
+              <w:t xml:space="preserve">headers </w:t>
+            </w:r>
+            <w:r>
+              <w:rPr>
+                <w:color w:val="A9B7C6"/>
+              </w:rPr>
+              <w:t xml:space="preserve">= </w:t>
+            </w:r>
+            <w:r>
+              <w:rPr>
+                <w:color w:val="8888C6"/>
+              </w:rPr>
+              <w:t>next</w:t>
+            </w:r>
+            <w:r>
+              <w:rPr>
+                <w:color w:val="A9B7C6"/>
+              </w:rPr>
+              <w:t>(reader)</w:t>
+            </w:r>
+            <w:r>
+              <w:rPr>
+                <w:color w:val="A9B7C6"/>
+              </w:rPr>
+              <w:br/>
+              <w:t xml:space="preserve">        </w:t>
+            </w:r>
+            <w:proofErr w:type="spellStart"/>
+            <w:r>
+              <w:rPr>
+                <w:color w:val="A9B7C6"/>
+              </w:rPr>
+              <w:t>filtered_data</w:t>
+            </w:r>
+            <w:proofErr w:type="spellEnd"/>
+            <w:r>
+              <w:rPr>
+                <w:color w:val="A9B7C6"/>
+              </w:rPr>
+              <w:t xml:space="preserve"> = [row </w:t>
+            </w:r>
+            <w:r>
+              <w:rPr>
+                <w:color w:val="CC7832"/>
+              </w:rPr>
+              <w:t xml:space="preserve">for </w:t>
+            </w:r>
+            <w:r>
+              <w:rPr>
+                <w:color w:val="A9B7C6"/>
+              </w:rPr>
+              <w:t xml:space="preserve">row </w:t>
+            </w:r>
+            <w:r>
+              <w:rPr>
+                <w:color w:val="CC7832"/>
+              </w:rPr>
+              <w:t xml:space="preserve">in </w:t>
+            </w:r>
+            <w:r>
+              <w:rPr>
+                <w:color w:val="A9B7C6"/>
+              </w:rPr>
+              <w:t xml:space="preserve">reader </w:t>
+            </w:r>
+            <w:r>
+              <w:rPr>
+                <w:color w:val="CC7832"/>
+              </w:rPr>
+              <w:t xml:space="preserve">if </w:t>
+            </w:r>
+            <w:proofErr w:type="spellStart"/>
+            <w:r>
+              <w:rPr>
+                <w:color w:val="A9B7C6"/>
+              </w:rPr>
+              <w:t>offense_description</w:t>
+            </w:r>
+            <w:proofErr w:type="spellEnd"/>
+            <w:r>
+              <w:rPr>
+                <w:color w:val="A9B7C6"/>
+              </w:rPr>
+              <w:t xml:space="preserve"> </w:t>
+            </w:r>
+            <w:r>
+              <w:rPr>
+                <w:color w:val="CC7832"/>
+              </w:rPr>
+              <w:t xml:space="preserve">in </w:t>
+            </w:r>
+            <w:r>
+              <w:rPr>
+                <w:color w:val="A9B7C6"/>
+              </w:rPr>
+              <w:t>row[</w:t>
+            </w:r>
+            <w:r>
+              <w:rPr>
+                <w:color w:val="6897BB"/>
+              </w:rPr>
+              <w:t>3</w:t>
+            </w:r>
+            <w:r>
+              <w:rPr>
+                <w:color w:val="A9B7C6"/>
+              </w:rPr>
+              <w:t xml:space="preserve">].lower() </w:t>
+            </w:r>
+            <w:r>
+              <w:rPr>
+                <w:color w:val="CC7832"/>
+              </w:rPr>
+              <w:t xml:space="preserve">and </w:t>
+            </w:r>
+            <w:proofErr w:type="spellStart"/>
+            <w:r>
+              <w:rPr>
+                <w:color w:val="A9B7C6"/>
+              </w:rPr>
+              <w:t>start_month_year_num</w:t>
+            </w:r>
+            <w:proofErr w:type="spellEnd"/>
+            <w:r>
+              <w:rPr>
+                <w:color w:val="A9B7C6"/>
+              </w:rPr>
+              <w:t xml:space="preserve"> &lt;= </w:t>
+            </w:r>
+            <w:r>
+              <w:rPr>
+                <w:color w:val="8888C6"/>
+              </w:rPr>
+              <w:t>int</w:t>
+            </w:r>
+            <w:r>
+              <w:rPr>
+                <w:color w:val="A9B7C6"/>
+              </w:rPr>
+              <w:t>(</w:t>
+            </w:r>
+            <w:r>
+              <w:rPr>
+                <w:color w:val="A9B7C6"/>
+              </w:rPr>
+              <w:br/>
+              <w:t xml:space="preserve">            row[</w:t>
+            </w:r>
+            <w:r>
+              <w:rPr>
+                <w:color w:val="6897BB"/>
+              </w:rPr>
+              <w:t>1</w:t>
+            </w:r>
+            <w:r>
+              <w:rPr>
+                <w:color w:val="A9B7C6"/>
+              </w:rPr>
+              <w:t>].split(</w:t>
+            </w:r>
+            <w:r>
+              <w:rPr>
+                <w:color w:val="6A8759"/>
+              </w:rPr>
+              <w:t>'/'</w:t>
+            </w:r>
+            <w:r>
+              <w:rPr>
+                <w:color w:val="A9B7C6"/>
+              </w:rPr>
+              <w:t>)[-</w:t>
+            </w:r>
+            <w:r>
+              <w:rPr>
+                <w:color w:val="6897BB"/>
+              </w:rPr>
+              <w:t>1</w:t>
+            </w:r>
+            <w:r>
+              <w:rPr>
+                <w:color w:val="A9B7C6"/>
+              </w:rPr>
+              <w:t>] + row[</w:t>
+            </w:r>
+            <w:r>
+              <w:rPr>
+                <w:color w:val="6897BB"/>
+              </w:rPr>
+              <w:t>1</w:t>
+            </w:r>
+            <w:r>
+              <w:rPr>
+                <w:color w:val="A9B7C6"/>
+              </w:rPr>
+              <w:t>].split(</w:t>
+            </w:r>
+            <w:r>
+              <w:rPr>
+                <w:color w:val="6A8759"/>
+              </w:rPr>
+              <w:t>'/'</w:t>
+            </w:r>
+            <w:r>
+              <w:rPr>
+                <w:color w:val="A9B7C6"/>
+              </w:rPr>
+              <w:t>)[</w:t>
+            </w:r>
+            <w:r>
+              <w:rPr>
+                <w:color w:val="6897BB"/>
+              </w:rPr>
+              <w:t>1</w:t>
+            </w:r>
+            <w:r>
+              <w:rPr>
+                <w:color w:val="A9B7C6"/>
+              </w:rPr>
+              <w:t xml:space="preserve">]) &lt;= </w:t>
+            </w:r>
+            <w:proofErr w:type="spellStart"/>
+            <w:r>
+              <w:rPr>
+                <w:color w:val="A9B7C6"/>
+              </w:rPr>
+              <w:t>end_month_year_num</w:t>
+            </w:r>
+            <w:proofErr w:type="spellEnd"/>
+            <w:r>
+              <w:rPr>
+                <w:color w:val="A9B7C6"/>
+              </w:rPr>
+              <w:t>]</w:t>
+            </w:r>
+            <w:r>
+              <w:rPr>
+                <w:color w:val="A9B7C6"/>
+              </w:rPr>
+              <w:br/>
+            </w:r>
+            <w:r>
+              <w:rPr>
+                <w:color w:val="A9B7C6"/>
+              </w:rPr>
+              <w:br/>
+              <w:t xml:space="preserve">    </w:t>
+            </w:r>
+            <w:r>
+              <w:rPr>
+                <w:color w:val="808080"/>
+              </w:rPr>
+              <w:t># Accumulate (sum) the TOTAL_VALUE for each unique date</w:t>
+            </w:r>
+            <w:r>
+              <w:rPr>
+                <w:color w:val="808080"/>
+              </w:rPr>
+              <w:br/>
+            </w:r>
+            <w:r>
+              <w:rPr>
+                <w:color w:val="808080"/>
+              </w:rPr>
+              <w:lastRenderedPageBreak/>
+              <w:t xml:space="preserve">    </w:t>
+            </w:r>
+            <w:proofErr w:type="spellStart"/>
+            <w:r>
+              <w:rPr>
+                <w:color w:val="A9B7C6"/>
+              </w:rPr>
+              <w:t>datewise_values</w:t>
+            </w:r>
+            <w:proofErr w:type="spellEnd"/>
+            <w:r>
+              <w:rPr>
+                <w:color w:val="A9B7C6"/>
+              </w:rPr>
+              <w:t xml:space="preserve"> = {}</w:t>
+            </w:r>
+            <w:r>
+              <w:rPr>
+                <w:color w:val="A9B7C6"/>
+              </w:rPr>
+              <w:br/>
+              <w:t xml:space="preserve">    </w:t>
+            </w:r>
+            <w:r>
+              <w:rPr>
+                <w:color w:val="CC7832"/>
+              </w:rPr>
+              <w:t xml:space="preserve">for </w:t>
+            </w:r>
+            <w:r>
+              <w:rPr>
+                <w:color w:val="A9B7C6"/>
+              </w:rPr>
+              <w:t xml:space="preserve">row </w:t>
+            </w:r>
+            <w:r>
+              <w:rPr>
+                <w:color w:val="CC7832"/>
+              </w:rPr>
+              <w:t xml:space="preserve">in </w:t>
+            </w:r>
+            <w:proofErr w:type="spellStart"/>
+            <w:r>
+              <w:rPr>
+                <w:color w:val="A9B7C6"/>
+              </w:rPr>
+              <w:t>filtered_data</w:t>
+            </w:r>
+            <w:proofErr w:type="spellEnd"/>
+            <w:r>
+              <w:rPr>
+                <w:color w:val="A9B7C6"/>
+              </w:rPr>
+              <w:t>:</w:t>
+            </w:r>
+            <w:r>
+              <w:rPr>
+                <w:color w:val="A9B7C6"/>
+              </w:rPr>
+              <w:br/>
+              <w:t xml:space="preserve">        date = row[</w:t>
+            </w:r>
+            <w:r>
+              <w:rPr>
+                <w:color w:val="6897BB"/>
+              </w:rPr>
+              <w:t>1</w:t>
+            </w:r>
+            <w:r>
+              <w:rPr>
+                <w:color w:val="A9B7C6"/>
+              </w:rPr>
+              <w:t>]</w:t>
+            </w:r>
+            <w:r>
+              <w:rPr>
+                <w:color w:val="A9B7C6"/>
+              </w:rPr>
+              <w:br/>
+              <w:t xml:space="preserve">        value = </w:t>
+            </w:r>
+            <w:r>
+              <w:rPr>
+                <w:color w:val="8888C6"/>
+              </w:rPr>
+              <w:t>int</w:t>
+            </w:r>
+            <w:r>
+              <w:rPr>
+                <w:color w:val="A9B7C6"/>
+              </w:rPr>
+              <w:t>(row[</w:t>
+            </w:r>
+            <w:r>
+              <w:rPr>
+                <w:color w:val="6897BB"/>
+              </w:rPr>
+              <w:t>24</w:t>
+            </w:r>
+            <w:r>
+              <w:rPr>
+                <w:color w:val="A9B7C6"/>
+              </w:rPr>
+              <w:t xml:space="preserve">])  </w:t>
+            </w:r>
+            <w:r>
+              <w:rPr>
+                <w:color w:val="808080"/>
+              </w:rPr>
+              <w:t># Assuming 24th column has the trend values</w:t>
+            </w:r>
+            <w:r>
+              <w:rPr>
+                <w:color w:val="808080"/>
+              </w:rPr>
+              <w:br/>
+              <w:t xml:space="preserve">        </w:t>
+            </w:r>
+            <w:r>
+              <w:rPr>
+                <w:color w:val="CC7832"/>
+              </w:rPr>
+              <w:t xml:space="preserve">if </w:t>
+            </w:r>
+            <w:r>
+              <w:rPr>
+                <w:color w:val="A9B7C6"/>
+              </w:rPr>
+              <w:t xml:space="preserve">date </w:t>
+            </w:r>
+            <w:r>
+              <w:rPr>
+                <w:color w:val="CC7832"/>
+              </w:rPr>
+              <w:t xml:space="preserve">in </w:t>
+            </w:r>
+            <w:proofErr w:type="spellStart"/>
+            <w:r>
+              <w:rPr>
+                <w:color w:val="A9B7C6"/>
+              </w:rPr>
+              <w:t>datewise_values</w:t>
+            </w:r>
+            <w:proofErr w:type="spellEnd"/>
+            <w:r>
+              <w:rPr>
+                <w:color w:val="A9B7C6"/>
+              </w:rPr>
+              <w:t>:</w:t>
+            </w:r>
+            <w:r>
+              <w:rPr>
+                <w:color w:val="A9B7C6"/>
+              </w:rPr>
+              <w:br/>
+              <w:t xml:space="preserve">            </w:t>
+            </w:r>
+            <w:proofErr w:type="spellStart"/>
+            <w:r>
+              <w:rPr>
+                <w:color w:val="A9B7C6"/>
+              </w:rPr>
+              <w:t>datewise_values</w:t>
+            </w:r>
+            <w:proofErr w:type="spellEnd"/>
+            <w:r>
+              <w:rPr>
+                <w:color w:val="A9B7C6"/>
+              </w:rPr>
+              <w:t>[date] += value</w:t>
+            </w:r>
+            <w:r>
+              <w:rPr>
+                <w:color w:val="A9B7C6"/>
+              </w:rPr>
+              <w:br/>
+              <w:t xml:space="preserve">        </w:t>
+            </w:r>
+            <w:r>
+              <w:rPr>
+                <w:color w:val="CC7832"/>
+              </w:rPr>
+              <w:t>else</w:t>
+            </w:r>
+            <w:r>
+              <w:rPr>
+                <w:color w:val="A9B7C6"/>
+              </w:rPr>
+              <w:t>:</w:t>
+            </w:r>
+            <w:r>
+              <w:rPr>
+                <w:color w:val="A9B7C6"/>
+              </w:rPr>
+              <w:br/>
+              <w:t xml:space="preserve">            </w:t>
+            </w:r>
+            <w:proofErr w:type="spellStart"/>
+            <w:r>
+              <w:rPr>
+                <w:color w:val="A9B7C6"/>
+              </w:rPr>
+              <w:t>datewise_values</w:t>
+            </w:r>
+            <w:proofErr w:type="spellEnd"/>
+            <w:r>
+              <w:rPr>
+                <w:color w:val="A9B7C6"/>
+              </w:rPr>
+              <w:t>[date] = value</w:t>
+            </w:r>
+            <w:r>
+              <w:rPr>
+                <w:color w:val="A9B7C6"/>
+              </w:rPr>
+              <w:br/>
+            </w:r>
+            <w:r>
+              <w:rPr>
+                <w:color w:val="A9B7C6"/>
+              </w:rPr>
+              <w:br/>
+              <w:t xml:space="preserve">    </w:t>
+            </w:r>
+            <w:r>
+              <w:rPr>
+                <w:color w:val="808080"/>
+              </w:rPr>
+              <w:t># Sorting dates (month/year) for return</w:t>
+            </w:r>
+            <w:r>
+              <w:rPr>
+                <w:color w:val="808080"/>
+              </w:rPr>
+              <w:br/>
+              <w:t xml:space="preserve">    </w:t>
+            </w:r>
+            <w:proofErr w:type="spellStart"/>
+            <w:r>
+              <w:rPr>
+                <w:color w:val="A9B7C6"/>
+              </w:rPr>
+              <w:t>sorted_dates</w:t>
+            </w:r>
+            <w:proofErr w:type="spellEnd"/>
+            <w:r>
+              <w:rPr>
+                <w:color w:val="A9B7C6"/>
+              </w:rPr>
+              <w:t xml:space="preserve"> = </w:t>
+            </w:r>
+            <w:r>
+              <w:rPr>
+                <w:color w:val="8888C6"/>
+              </w:rPr>
+              <w:t>sorted</w:t>
+            </w:r>
+            <w:r>
+              <w:rPr>
+                <w:color w:val="A9B7C6"/>
+              </w:rPr>
+              <w:t>(</w:t>
+            </w:r>
+            <w:proofErr w:type="spellStart"/>
+            <w:r>
+              <w:rPr>
+                <w:color w:val="A9B7C6"/>
+              </w:rPr>
+              <w:t>datewise_values.keys</w:t>
+            </w:r>
+            <w:proofErr w:type="spellEnd"/>
+            <w:r>
+              <w:rPr>
+                <w:color w:val="A9B7C6"/>
+              </w:rPr>
+              <w:t>()</w:t>
+            </w:r>
+            <w:r>
+              <w:rPr>
+                <w:color w:val="CC7832"/>
+              </w:rPr>
+              <w:t xml:space="preserve">, </w:t>
+            </w:r>
+            <w:r>
+              <w:rPr>
+                <w:color w:val="AA4926"/>
+              </w:rPr>
+              <w:t>key</w:t>
+            </w:r>
+            <w:r>
+              <w:rPr>
+                <w:color w:val="A9B7C6"/>
+              </w:rPr>
+              <w:t>=</w:t>
+            </w:r>
+            <w:r>
+              <w:rPr>
+                <w:color w:val="CC7832"/>
+              </w:rPr>
+              <w:t xml:space="preserve">lambda </w:t>
+            </w:r>
+            <w:r>
+              <w:rPr>
+                <w:color w:val="A9B7C6"/>
+              </w:rPr>
+              <w:t>x: (</w:t>
+            </w:r>
+            <w:proofErr w:type="spellStart"/>
+            <w:r>
+              <w:rPr>
+                <w:color w:val="A9B7C6"/>
+              </w:rPr>
+              <w:t>datetime.datetime.strptime</w:t>
+            </w:r>
+            <w:proofErr w:type="spellEnd"/>
+            <w:r>
+              <w:rPr>
+                <w:color w:val="A9B7C6"/>
+              </w:rPr>
+              <w:t>(x</w:t>
+            </w:r>
+            <w:r>
+              <w:rPr>
+                <w:color w:val="CC7832"/>
+              </w:rPr>
+              <w:t xml:space="preserve">, </w:t>
+            </w:r>
+            <w:r>
+              <w:rPr>
+                <w:color w:val="6A8759"/>
+              </w:rPr>
+              <w:t>"%d/%m/%Y"</w:t>
+            </w:r>
+            <w:r>
+              <w:rPr>
+                <w:color w:val="A9B7C6"/>
+              </w:rPr>
+              <w:t>).year</w:t>
+            </w:r>
+            <w:r>
+              <w:rPr>
+                <w:color w:val="CC7832"/>
+              </w:rPr>
+              <w:t>,</w:t>
+            </w:r>
+            <w:r>
+              <w:rPr>
+                <w:color w:val="CC7832"/>
+              </w:rPr>
+              <w:br/>
+              <w:t xml:space="preserve">                                                                 </w:t>
+            </w:r>
+            <w:proofErr w:type="spellStart"/>
+            <w:r>
+              <w:rPr>
+                <w:color w:val="A9B7C6"/>
+              </w:rPr>
+              <w:t>datetime.datetime.strptime</w:t>
+            </w:r>
+            <w:proofErr w:type="spellEnd"/>
+            <w:r>
+              <w:rPr>
+                <w:color w:val="A9B7C6"/>
+              </w:rPr>
+              <w:t>(x</w:t>
+            </w:r>
+            <w:r>
+              <w:rPr>
+                <w:color w:val="CC7832"/>
+              </w:rPr>
+              <w:t>,</w:t>
+            </w:r>
+            <w:r>
+              <w:rPr>
+                <w:color w:val="CC7832"/>
+              </w:rPr>
+              <w:br/>
+              <w:t xml:space="preserve">                                                                                            </w:t>
+            </w:r>
+            <w:r>
+              <w:rPr>
+                <w:color w:val="6A8759"/>
+              </w:rPr>
+              <w:t>"%d/%m/%Y"</w:t>
+            </w:r>
+            <w:r>
+              <w:rPr>
+                <w:color w:val="A9B7C6"/>
+              </w:rPr>
+              <w:t xml:space="preserve">).month))  </w:t>
+            </w:r>
+            <w:r>
+              <w:rPr>
+                <w:color w:val="808080"/>
+              </w:rPr>
+              <w:t># Sorting by year first, then month</w:t>
+            </w:r>
+            <w:r>
+              <w:rPr>
+                <w:color w:val="808080"/>
+              </w:rPr>
+              <w:br/>
+              <w:t xml:space="preserve">    </w:t>
+            </w:r>
+            <w:proofErr w:type="spellStart"/>
+            <w:r>
+              <w:rPr>
+                <w:color w:val="A9B7C6"/>
+              </w:rPr>
+              <w:t>sorted_values</w:t>
+            </w:r>
+            <w:proofErr w:type="spellEnd"/>
+            <w:r>
+              <w:rPr>
+                <w:color w:val="A9B7C6"/>
+              </w:rPr>
+              <w:t xml:space="preserve"> = [</w:t>
+            </w:r>
+            <w:proofErr w:type="spellStart"/>
+            <w:r>
+              <w:rPr>
+                <w:color w:val="A9B7C6"/>
+              </w:rPr>
+              <w:t>datewise_values</w:t>
+            </w:r>
+            <w:proofErr w:type="spellEnd"/>
+            <w:r>
+              <w:rPr>
+                <w:color w:val="A9B7C6"/>
+              </w:rPr>
+              <w:t xml:space="preserve">[date] </w:t>
+            </w:r>
+            <w:r>
+              <w:rPr>
+                <w:color w:val="CC7832"/>
+              </w:rPr>
+              <w:t xml:space="preserve">for </w:t>
+            </w:r>
+            <w:r>
+              <w:rPr>
+                <w:color w:val="A9B7C6"/>
+              </w:rPr>
+              <w:t xml:space="preserve">date </w:t>
+            </w:r>
+            <w:r>
+              <w:rPr>
+                <w:color w:val="CC7832"/>
+              </w:rPr>
+              <w:t xml:space="preserve">in </w:t>
+            </w:r>
+            <w:proofErr w:type="spellStart"/>
+            <w:r>
+              <w:rPr>
+                <w:color w:val="A9B7C6"/>
+              </w:rPr>
+              <w:t>sorted_dates</w:t>
+            </w:r>
+            <w:proofErr w:type="spellEnd"/>
+            <w:r>
+              <w:rPr>
+                <w:color w:val="A9B7C6"/>
+              </w:rPr>
+              <w:t>]</w:t>
+            </w:r>
+            <w:r>
+              <w:rPr>
+                <w:color w:val="A9B7C6"/>
+              </w:rPr>
+              <w:br/>
+            </w:r>
+            <w:r>
+              <w:rPr>
+                <w:color w:val="A9B7C6"/>
+              </w:rPr>
+              <w:br/>
+              <w:t xml:space="preserve">    </w:t>
+            </w:r>
+            <w:r>
+              <w:rPr>
+                <w:color w:val="CC7832"/>
+              </w:rPr>
+              <w:t xml:space="preserve">return </w:t>
+            </w:r>
+            <w:proofErr w:type="spellStart"/>
+            <w:r>
+              <w:rPr>
+                <w:color w:val="A9B7C6"/>
+              </w:rPr>
+              <w:t>sorted_dates</w:t>
+            </w:r>
+            <w:proofErr w:type="spellEnd"/>
+            <w:r>
+              <w:rPr>
+                <w:color w:val="CC7832"/>
+              </w:rPr>
+              <w:t xml:space="preserve">, </w:t>
+            </w:r>
+            <w:proofErr w:type="spellStart"/>
+            <w:r>
+              <w:rPr>
+                <w:color w:val="A9B7C6"/>
+              </w:rPr>
+              <w:t>sorted_values</w:t>
+            </w:r>
+            <w:proofErr w:type="spellEnd"/>
+            <w:r>
+              <w:rPr>
+                <w:color w:val="A9B7C6"/>
+              </w:rPr>
+              <w:br/>
+            </w:r>
+            <w:r>
+              <w:rPr>
+                <w:color w:val="A9B7C6"/>
+              </w:rPr>
+              <w:br/>
+            </w:r>
+            <w:r>
+              <w:rPr>
+                <w:color w:val="A9B7C6"/>
+              </w:rPr>
+              <w:br/>
+            </w:r>
+            <w:r>
+              <w:rPr>
+                <w:color w:val="808080"/>
+              </w:rPr>
+              <w:t># Test case</w:t>
+            </w:r>
+            <w:r>
+              <w:rPr>
+                <w:color w:val="808080"/>
+              </w:rPr>
+              <w:br/>
+            </w:r>
+            <w:r>
+              <w:rPr>
+                <w:color w:val="CC7832"/>
+              </w:rPr>
+              <w:t xml:space="preserve">def </w:t>
+            </w:r>
+            <w:proofErr w:type="spellStart"/>
+            <w:r>
+              <w:rPr>
+                <w:color w:val="FFC66D"/>
+              </w:rPr>
+              <w:t>test_generate_mobile_phone_trend</w:t>
+            </w:r>
+            <w:proofErr w:type="spellEnd"/>
+            <w:r>
+              <w:rPr>
+                <w:color w:val="A9B7C6"/>
+              </w:rPr>
+              <w:t>():</w:t>
+            </w:r>
+            <w:r>
+              <w:rPr>
+                <w:color w:val="A9B7C6"/>
+              </w:rPr>
+              <w:br/>
+              <w:t xml:space="preserve">    </w:t>
+            </w:r>
+            <w:proofErr w:type="spellStart"/>
+            <w:r>
+              <w:rPr>
+                <w:color w:val="A9B7C6"/>
+              </w:rPr>
+              <w:t>file_path</w:t>
+            </w:r>
+            <w:proofErr w:type="spellEnd"/>
+            <w:r>
+              <w:rPr>
+                <w:color w:val="A9B7C6"/>
+              </w:rPr>
+              <w:t xml:space="preserve"> = </w:t>
+            </w:r>
+            <w:r>
+              <w:rPr>
+                <w:color w:val="6A8759"/>
+              </w:rPr>
+              <w:t xml:space="preserve">"penalty_data_set_2.csv"  </w:t>
+            </w:r>
+            <w:r>
+              <w:rPr>
+                <w:color w:val="808080"/>
+              </w:rPr>
+              <w:t># Path to the sample data file</w:t>
+            </w:r>
+            <w:r>
+              <w:rPr>
+                <w:color w:val="808080"/>
+              </w:rPr>
+              <w:br/>
+              <w:t xml:space="preserve">    </w:t>
+            </w:r>
+            <w:proofErr w:type="spellStart"/>
+            <w:r>
+              <w:rPr>
+                <w:color w:val="A9B7C6"/>
+              </w:rPr>
+              <w:t>start_month_year</w:t>
+            </w:r>
+            <w:proofErr w:type="spellEnd"/>
+            <w:r>
+              <w:rPr>
+                <w:color w:val="A9B7C6"/>
+              </w:rPr>
+              <w:t xml:space="preserve"> = </w:t>
+            </w:r>
+            <w:r>
+              <w:rPr>
+                <w:color w:val="6A8759"/>
+              </w:rPr>
+              <w:t>"01/2013"</w:t>
+            </w:r>
+            <w:r>
+              <w:rPr>
+                <w:color w:val="6A8759"/>
+              </w:rPr>
+              <w:br/>
+              <w:t xml:space="preserve">    </w:t>
+            </w:r>
+            <w:proofErr w:type="spellStart"/>
+            <w:r>
+              <w:rPr>
+                <w:color w:val="A9B7C6"/>
+              </w:rPr>
+              <w:t>end_month_year</w:t>
+            </w:r>
+            <w:proofErr w:type="spellEnd"/>
+            <w:r>
+              <w:rPr>
+                <w:color w:val="A9B7C6"/>
+              </w:rPr>
+              <w:t xml:space="preserve"> = </w:t>
+            </w:r>
+            <w:r>
+              <w:rPr>
+                <w:color w:val="6A8759"/>
+              </w:rPr>
+              <w:t>"02/2015"</w:t>
+            </w:r>
+            <w:r>
+              <w:rPr>
+                <w:color w:val="6A8759"/>
+              </w:rPr>
+              <w:br/>
+            </w:r>
+            <w:r>
+              <w:rPr>
+                <w:color w:val="6A8759"/>
+              </w:rPr>
+              <w:br/>
+              <w:t xml:space="preserve">    </w:t>
+            </w:r>
+            <w:proofErr w:type="spellStart"/>
+            <w:r>
+              <w:rPr>
+                <w:color w:val="A9B7C6"/>
+              </w:rPr>
+              <w:t>sorted_dates</w:t>
+            </w:r>
+            <w:proofErr w:type="spellEnd"/>
+            <w:r>
+              <w:rPr>
+                <w:color w:val="CC7832"/>
+              </w:rPr>
+              <w:t xml:space="preserve">, </w:t>
+            </w:r>
+            <w:proofErr w:type="spellStart"/>
+            <w:r>
+              <w:rPr>
+                <w:color w:val="A9B7C6"/>
+              </w:rPr>
+              <w:t>sorted_values</w:t>
+            </w:r>
+            <w:proofErr w:type="spellEnd"/>
+            <w:r>
+              <w:rPr>
+                <w:color w:val="A9B7C6"/>
+              </w:rPr>
+              <w:t xml:space="preserve"> = </w:t>
+            </w:r>
+            <w:proofErr w:type="spellStart"/>
+            <w:r>
+              <w:rPr>
+                <w:color w:val="A9B7C6"/>
+              </w:rPr>
+              <w:t>generate_trend_for_offense</w:t>
+            </w:r>
+            <w:proofErr w:type="spellEnd"/>
+            <w:r>
+              <w:rPr>
+                <w:color w:val="A9B7C6"/>
+              </w:rPr>
+              <w:t>(</w:t>
+            </w:r>
+            <w:proofErr w:type="spellStart"/>
+            <w:r>
+              <w:rPr>
+                <w:color w:val="A9B7C6"/>
+              </w:rPr>
+              <w:t>file_path</w:t>
+            </w:r>
+            <w:proofErr w:type="spellEnd"/>
+            <w:r>
+              <w:rPr>
+                <w:color w:val="CC7832"/>
+              </w:rPr>
+              <w:t xml:space="preserve">, </w:t>
+            </w:r>
+            <w:r>
+              <w:rPr>
+                <w:color w:val="6A8759"/>
+              </w:rPr>
+              <w:t>"seatbelt"</w:t>
+            </w:r>
+            <w:r>
+              <w:rPr>
+                <w:color w:val="CC7832"/>
+              </w:rPr>
+              <w:t xml:space="preserve">, </w:t>
+            </w:r>
+            <w:proofErr w:type="spellStart"/>
+            <w:r>
+              <w:rPr>
+                <w:color w:val="A9B7C6"/>
+              </w:rPr>
+              <w:t>start_month_year</w:t>
+            </w:r>
+            <w:proofErr w:type="spellEnd"/>
+            <w:r>
+              <w:rPr>
+                <w:color w:val="CC7832"/>
+              </w:rPr>
+              <w:t>,</w:t>
+            </w:r>
+            <w:r>
+              <w:rPr>
+                <w:color w:val="CC7832"/>
+              </w:rPr>
+              <w:br/>
+              <w:t xml:space="preserve">                                                             </w:t>
+            </w:r>
+            <w:proofErr w:type="spellStart"/>
+            <w:r>
+              <w:rPr>
+                <w:color w:val="A9B7C6"/>
+              </w:rPr>
+              <w:t>end_month_year</w:t>
+            </w:r>
+            <w:proofErr w:type="spellEnd"/>
+            <w:r>
+              <w:rPr>
+                <w:color w:val="A9B7C6"/>
+              </w:rPr>
+              <w:t>)</w:t>
+            </w:r>
+            <w:r>
+              <w:rPr>
+                <w:color w:val="A9B7C6"/>
+              </w:rPr>
+              <w:br/>
+            </w:r>
+            <w:r>
+              <w:rPr>
+                <w:color w:val="A9B7C6"/>
+              </w:rPr>
+              <w:br/>
+              <w:t xml:space="preserve">    </w:t>
+            </w:r>
+            <w:r>
+              <w:rPr>
+                <w:color w:val="808080"/>
+              </w:rPr>
+              <w:t># Assert that the function processes the data correctly</w:t>
+            </w:r>
+            <w:r>
+              <w:rPr>
+                <w:color w:val="808080"/>
+              </w:rPr>
+              <w:br/>
+              <w:t xml:space="preserve">    </w:t>
+            </w:r>
+            <w:r>
+              <w:rPr>
+                <w:color w:val="CC7832"/>
+              </w:rPr>
+              <w:t xml:space="preserve">assert </w:t>
+            </w:r>
+            <w:proofErr w:type="spellStart"/>
+            <w:r>
+              <w:rPr>
+                <w:color w:val="A9B7C6"/>
+              </w:rPr>
+              <w:t>sorted_dates</w:t>
+            </w:r>
+            <w:proofErr w:type="spellEnd"/>
+            <w:r>
+              <w:rPr>
+                <w:color w:val="A9B7C6"/>
+              </w:rPr>
+              <w:t xml:space="preserve"> </w:t>
+            </w:r>
+            <w:r>
+              <w:rPr>
+                <w:color w:val="CC7832"/>
+              </w:rPr>
+              <w:t xml:space="preserve">and </w:t>
+            </w:r>
+            <w:proofErr w:type="spellStart"/>
+            <w:r>
+              <w:rPr>
+                <w:color w:val="A9B7C6"/>
+              </w:rPr>
+              <w:t>sorted_values</w:t>
+            </w:r>
+            <w:proofErr w:type="spellEnd"/>
+            <w:r>
+              <w:rPr>
+                <w:color w:val="CC7832"/>
+              </w:rPr>
+              <w:t xml:space="preserve">, </w:t>
+            </w:r>
+            <w:r>
+              <w:rPr>
+                <w:color w:val="6A8759"/>
+              </w:rPr>
+              <w:t>"Failed to generate the trend"</w:t>
+            </w:r>
+          </w:p>
+          <w:p>
+            <w:pPr>
               <w:spacing w:before="60" w:after="240" w:line="240" w:lineRule="auto"/>
               <w:rPr>
                 <w:rFonts w:ascii="Calibri" w:eastAsia="Times New Roman" w:hAnsi="Calibri" w:cs="Calibri"/>
@@ -20393,6 +21975,66 @@
                 <w:lang w:eastAsia="en-GB"/>
               </w:rPr>
             </w:pPr>
+          </w:p>
+          <w:p>
+            <w:pPr>
+              <w:spacing w:before="60" w:after="240" w:line="240" w:lineRule="auto"/>
+              <w:rPr>
+                <w:rFonts w:ascii="Calibri" w:eastAsia="Times New Roman" w:hAnsi="Calibri" w:cs="Calibri"/>
+                <w:color w:val="000000"/>
+                <w:lang w:eastAsia="en-GB"/>
+              </w:rPr>
+            </w:pPr>
+            <w:r>
+              <w:rPr>
+                <w:rFonts w:ascii="Calibri" w:eastAsia="Times New Roman" w:hAnsi="Calibri" w:cs="Calibri"/>
+                <w:noProof/>
+                <w:color w:val="000000"/>
+                <w:lang w:eastAsia="en-GB"/>
+              </w:rPr>
+              <w:lastRenderedPageBreak/>
+              <w:drawing>
+                <wp:inline distT="0" distB="0" distL="0" distR="0" wp14:anchorId="7579C19B" wp14:editId="7A8EC763">
+                  <wp:extent cx="7004938" cy="4483100"/>
+                  <wp:effectExtent l="0" t="0" r="5715" b="0"/>
+                  <wp:docPr id="805454035" name="Picture 1"/>
+                  <wp:cNvGraphicFramePr>
+                    <a:graphicFrameLocks xmlns:a="http://schemas.openxmlformats.org/drawingml/2006/main" noChangeAspect="1"/>
+                  </wp:cNvGraphicFramePr>
+                  <a:graphic xmlns:a="http://schemas.openxmlformats.org/drawingml/2006/main">
+                    <a:graphicData uri="http://schemas.openxmlformats.org/drawingml/2006/picture">
+                      <pic:pic xmlns:pic="http://schemas.openxmlformats.org/drawingml/2006/picture">
+                        <pic:nvPicPr>
+                          <pic:cNvPr id="805454035" name="Picture 805454035"/>
+                          <pic:cNvPicPr/>
+                        </pic:nvPicPr>
+                        <pic:blipFill>
+                          <a:blip r:embed="rId11">
+                            <a:extLst>
+                              <a:ext uri="{28A0092B-C50C-407E-A947-70E740481C1C}">
+                                <a14:useLocalDpi xmlns:a14="http://schemas.microsoft.com/office/drawing/2010/main" val="0"/>
+                              </a:ext>
+                            </a:extLst>
+                          </a:blip>
+                          <a:stretch>
+                            <a:fillRect/>
+                          </a:stretch>
+                        </pic:blipFill>
+                        <pic:spPr>
+                          <a:xfrm>
+                            <a:off x="0" y="0"/>
+                            <a:ext cx="7012450" cy="4487908"/>
+                          </a:xfrm>
+                          <a:prstGeom prst="rect">
+                            <a:avLst/>
+                          </a:prstGeom>
+                        </pic:spPr>
+                      </pic:pic>
+                    </a:graphicData>
+                  </a:graphic>
+                </wp:inline>
+              </w:drawing>
+            </w:r>
           </w:p>
         </w:tc>
       </w:tr>
@@ -20438,6 +22080,7 @@
                 <w:szCs w:val="24"/>
                 <w:lang w:eastAsia="en-GB"/>
               </w:rPr>
+              <w:lastRenderedPageBreak/>
               <w:t>6</w:t>
             </w:r>
           </w:p>
@@ -20636,6 +22279,943 @@
           </w:tcPr>
           <w:p>
             <w:pPr>
+              <w:pStyle w:val="HTMLPreformatted"/>
+              <w:shd w:val="clear" w:color="auto" w:fill="2B2B2B"/>
+              <w:rPr>
+                <w:color w:val="A9B7C6"/>
+              </w:rPr>
+            </w:pPr>
+            <w:r>
+              <w:rPr>
+                <w:color w:val="CC7832"/>
+              </w:rPr>
+              <w:t xml:space="preserve">import </w:t>
+            </w:r>
+            <w:proofErr w:type="spellStart"/>
+            <w:r>
+              <w:rPr>
+                <w:color w:val="A9B7C6"/>
+              </w:rPr>
+              <w:t>wx</w:t>
+            </w:r>
+            <w:proofErr w:type="spellEnd"/>
+            <w:r>
+              <w:rPr>
+                <w:color w:val="A9B7C6"/>
+              </w:rPr>
+              <w:br/>
+            </w:r>
+            <w:r>
+              <w:rPr>
+                <w:color w:val="CC7832"/>
+              </w:rPr>
+              <w:t xml:space="preserve">from </w:t>
+            </w:r>
+            <w:r>
+              <w:rPr>
+                <w:color w:val="A9B7C6"/>
+              </w:rPr>
+              <w:t xml:space="preserve">homepage </w:t>
+            </w:r>
+            <w:r>
+              <w:rPr>
+                <w:color w:val="CC7832"/>
+              </w:rPr>
+              <w:t xml:space="preserve">import </w:t>
+            </w:r>
+            <w:proofErr w:type="spellStart"/>
+            <w:r>
+              <w:rPr>
+                <w:color w:val="A9B7C6"/>
+              </w:rPr>
+              <w:t>MainPage</w:t>
+            </w:r>
+            <w:proofErr w:type="spellEnd"/>
+            <w:r>
+              <w:rPr>
+                <w:color w:val="A9B7C6"/>
+              </w:rPr>
+              <w:br/>
+            </w:r>
+            <w:r>
+              <w:rPr>
+                <w:color w:val="A9B7C6"/>
+              </w:rPr>
+              <w:br/>
+            </w:r>
+            <w:r>
+              <w:rPr>
+                <w:color w:val="CC7832"/>
+              </w:rPr>
+              <w:t xml:space="preserve">def </w:t>
+            </w:r>
+            <w:proofErr w:type="spellStart"/>
+            <w:r>
+              <w:rPr>
+                <w:color w:val="FFC66D"/>
+              </w:rPr>
+              <w:t>test_switch_to_page</w:t>
+            </w:r>
+            <w:proofErr w:type="spellEnd"/>
+            <w:r>
+              <w:rPr>
+                <w:color w:val="A9B7C6"/>
+              </w:rPr>
+              <w:t>():</w:t>
+            </w:r>
+            <w:r>
+              <w:rPr>
+                <w:color w:val="A9B7C6"/>
+              </w:rPr>
+              <w:br/>
+            </w:r>
+            <w:r>
+              <w:rPr>
+                <w:color w:val="A9B7C6"/>
+              </w:rPr>
+              <w:lastRenderedPageBreak/>
+              <w:t xml:space="preserve">    </w:t>
+            </w:r>
+            <w:r>
+              <w:rPr>
+                <w:color w:val="72737A"/>
+              </w:rPr>
+              <w:t xml:space="preserve">app </w:t>
+            </w:r>
+            <w:r>
+              <w:rPr>
+                <w:color w:val="A9B7C6"/>
+              </w:rPr>
+              <w:t xml:space="preserve">= </w:t>
+            </w:r>
+            <w:proofErr w:type="spellStart"/>
+            <w:r>
+              <w:rPr>
+                <w:color w:val="A9B7C6"/>
+              </w:rPr>
+              <w:t>wx.App</w:t>
+            </w:r>
+            <w:proofErr w:type="spellEnd"/>
+            <w:r>
+              <w:rPr>
+                <w:color w:val="A9B7C6"/>
+              </w:rPr>
+              <w:t>(</w:t>
+            </w:r>
+            <w:r>
+              <w:rPr>
+                <w:color w:val="CC7832"/>
+              </w:rPr>
+              <w:t>False</w:t>
+            </w:r>
+            <w:r>
+              <w:rPr>
+                <w:color w:val="A9B7C6"/>
+              </w:rPr>
+              <w:t xml:space="preserve">)  </w:t>
+            </w:r>
+            <w:r>
+              <w:rPr>
+                <w:color w:val="808080"/>
+              </w:rPr>
+              <w:t xml:space="preserve"># Create a new app, don't redirect </w:t>
+            </w:r>
+            <w:proofErr w:type="spellStart"/>
+            <w:r>
+              <w:rPr>
+                <w:color w:val="808080"/>
+              </w:rPr>
+              <w:t>stdout</w:t>
+            </w:r>
+            <w:proofErr w:type="spellEnd"/>
+            <w:r>
+              <w:rPr>
+                <w:color w:val="808080"/>
+              </w:rPr>
+              <w:t>/stderr to a window</w:t>
+            </w:r>
+            <w:r>
+              <w:rPr>
+                <w:color w:val="808080"/>
+              </w:rPr>
+              <w:br/>
+              <w:t xml:space="preserve">    </w:t>
+            </w:r>
+            <w:r>
+              <w:rPr>
+                <w:color w:val="A9B7C6"/>
+              </w:rPr>
+              <w:t xml:space="preserve">frame = </w:t>
+            </w:r>
+            <w:proofErr w:type="spellStart"/>
+            <w:r>
+              <w:rPr>
+                <w:color w:val="A9B7C6"/>
+              </w:rPr>
+              <w:t>MainPage</w:t>
+            </w:r>
+            <w:proofErr w:type="spellEnd"/>
+            <w:r>
+              <w:rPr>
+                <w:color w:val="A9B7C6"/>
+              </w:rPr>
+              <w:t>(</w:t>
+            </w:r>
+            <w:r>
+              <w:rPr>
+                <w:color w:val="CC7832"/>
+              </w:rPr>
+              <w:t>None</w:t>
+            </w:r>
+            <w:r>
+              <w:rPr>
+                <w:color w:val="A9B7C6"/>
+              </w:rPr>
+              <w:t xml:space="preserve">)  </w:t>
+            </w:r>
+            <w:r>
+              <w:rPr>
+                <w:color w:val="808080"/>
+              </w:rPr>
+              <w:t># Create a frame</w:t>
+            </w:r>
+            <w:r>
+              <w:rPr>
+                <w:color w:val="808080"/>
+              </w:rPr>
+              <w:br/>
+            </w:r>
+            <w:r>
+              <w:rPr>
+                <w:color w:val="808080"/>
+              </w:rPr>
+              <w:br/>
+              <w:t xml:space="preserve">    # Test navigation to "</w:t>
+            </w:r>
+            <w:proofErr w:type="spellStart"/>
+            <w:r>
+              <w:rPr>
+                <w:color w:val="808080"/>
+              </w:rPr>
+              <w:t>View_Case_Penalty</w:t>
+            </w:r>
+            <w:proofErr w:type="spellEnd"/>
+            <w:r>
+              <w:rPr>
+                <w:color w:val="808080"/>
+              </w:rPr>
+              <w:t>"</w:t>
+            </w:r>
+            <w:r>
+              <w:rPr>
+                <w:color w:val="808080"/>
+              </w:rPr>
+              <w:br/>
+              <w:t xml:space="preserve">    </w:t>
+            </w:r>
+            <w:proofErr w:type="spellStart"/>
+            <w:r>
+              <w:rPr>
+                <w:color w:val="A9B7C6"/>
+              </w:rPr>
+              <w:t>frame.switch_to_page</w:t>
+            </w:r>
+            <w:proofErr w:type="spellEnd"/>
+            <w:r>
+              <w:rPr>
+                <w:color w:val="A9B7C6"/>
+              </w:rPr>
+              <w:t>(</w:t>
+            </w:r>
+            <w:r>
+              <w:rPr>
+                <w:color w:val="6A8759"/>
+              </w:rPr>
+              <w:t>"</w:t>
+            </w:r>
+            <w:proofErr w:type="spellStart"/>
+            <w:r>
+              <w:rPr>
+                <w:color w:val="6A8759"/>
+              </w:rPr>
+              <w:t>View_Case_Penalty</w:t>
+            </w:r>
+            <w:proofErr w:type="spellEnd"/>
+            <w:r>
+              <w:rPr>
+                <w:color w:val="6A8759"/>
+              </w:rPr>
+              <w:t>"</w:t>
+            </w:r>
+            <w:r>
+              <w:rPr>
+                <w:color w:val="A9B7C6"/>
+              </w:rPr>
+              <w:t>)</w:t>
+            </w:r>
+            <w:r>
+              <w:rPr>
+                <w:color w:val="A9B7C6"/>
+              </w:rPr>
+              <w:br/>
+              <w:t xml:space="preserve">    </w:t>
+            </w:r>
+            <w:r>
+              <w:rPr>
+                <w:color w:val="CC7832"/>
+              </w:rPr>
+              <w:t xml:space="preserve">assert </w:t>
+            </w:r>
+            <w:proofErr w:type="spellStart"/>
+            <w:r>
+              <w:rPr>
+                <w:color w:val="8888C6"/>
+              </w:rPr>
+              <w:t>hasattr</w:t>
+            </w:r>
+            <w:proofErr w:type="spellEnd"/>
+            <w:r>
+              <w:rPr>
+                <w:color w:val="A9B7C6"/>
+              </w:rPr>
+              <w:t>(frame</w:t>
+            </w:r>
+            <w:r>
+              <w:rPr>
+                <w:color w:val="CC7832"/>
+              </w:rPr>
+              <w:t xml:space="preserve">, </w:t>
+            </w:r>
+            <w:r>
+              <w:rPr>
+                <w:color w:val="6A8759"/>
+              </w:rPr>
+              <w:t>'</w:t>
+            </w:r>
+            <w:proofErr w:type="spellStart"/>
+            <w:r>
+              <w:rPr>
+                <w:color w:val="6A8759"/>
+              </w:rPr>
+              <w:t>active_panel</w:t>
+            </w:r>
+            <w:proofErr w:type="spellEnd"/>
+            <w:r>
+              <w:rPr>
+                <w:color w:val="6A8759"/>
+              </w:rPr>
+              <w:t>'</w:t>
+            </w:r>
+            <w:r>
+              <w:rPr>
+                <w:color w:val="A9B7C6"/>
+              </w:rPr>
+              <w:t>)</w:t>
+            </w:r>
+            <w:r>
+              <w:rPr>
+                <w:color w:val="CC7832"/>
+              </w:rPr>
+              <w:t xml:space="preserve">, </w:t>
+            </w:r>
+            <w:r>
+              <w:rPr>
+                <w:color w:val="6A8759"/>
+              </w:rPr>
+              <w:t xml:space="preserve">"Failed to navigate to </w:t>
+            </w:r>
+            <w:proofErr w:type="spellStart"/>
+            <w:r>
+              <w:rPr>
+                <w:color w:val="6A8759"/>
+              </w:rPr>
+              <w:t>View_Case_Penalty</w:t>
+            </w:r>
+            <w:proofErr w:type="spellEnd"/>
+            <w:r>
+              <w:rPr>
+                <w:color w:val="6A8759"/>
+              </w:rPr>
+              <w:t>"</w:t>
+            </w:r>
+            <w:r>
+              <w:rPr>
+                <w:color w:val="6A8759"/>
+              </w:rPr>
+              <w:br/>
+            </w:r>
+            <w:r>
+              <w:rPr>
+                <w:color w:val="6A8759"/>
+              </w:rPr>
+              <w:br/>
+              <w:t xml:space="preserve">    </w:t>
+            </w:r>
+            <w:r>
+              <w:rPr>
+                <w:color w:val="808080"/>
+              </w:rPr>
+              <w:t># Test navigation to "</w:t>
+            </w:r>
+            <w:proofErr w:type="spellStart"/>
+            <w:r>
+              <w:rPr>
+                <w:color w:val="808080"/>
+              </w:rPr>
+              <w:t>Offence_code</w:t>
+            </w:r>
+            <w:proofErr w:type="spellEnd"/>
+            <w:r>
+              <w:rPr>
+                <w:color w:val="808080"/>
+              </w:rPr>
+              <w:t>"</w:t>
+            </w:r>
+            <w:r>
+              <w:rPr>
+                <w:color w:val="808080"/>
+              </w:rPr>
+              <w:br/>
+              <w:t xml:space="preserve">    </w:t>
+            </w:r>
+            <w:proofErr w:type="spellStart"/>
+            <w:r>
+              <w:rPr>
+                <w:color w:val="A9B7C6"/>
+              </w:rPr>
+              <w:t>frame.switch_to_page</w:t>
+            </w:r>
+            <w:proofErr w:type="spellEnd"/>
+            <w:r>
+              <w:rPr>
+                <w:color w:val="A9B7C6"/>
+              </w:rPr>
+              <w:t>(</w:t>
+            </w:r>
+            <w:r>
+              <w:rPr>
+                <w:color w:val="6A8759"/>
+              </w:rPr>
+              <w:t>"</w:t>
+            </w:r>
+            <w:proofErr w:type="spellStart"/>
+            <w:r>
+              <w:rPr>
+                <w:color w:val="6A8759"/>
+              </w:rPr>
+              <w:t>Offence_code</w:t>
+            </w:r>
+            <w:proofErr w:type="spellEnd"/>
+            <w:r>
+              <w:rPr>
+                <w:color w:val="6A8759"/>
+              </w:rPr>
+              <w:t>"</w:t>
+            </w:r>
+            <w:r>
+              <w:rPr>
+                <w:color w:val="A9B7C6"/>
+              </w:rPr>
+              <w:t>)</w:t>
+            </w:r>
+            <w:r>
+              <w:rPr>
+                <w:color w:val="A9B7C6"/>
+              </w:rPr>
+              <w:br/>
+              <w:t xml:space="preserve">    </w:t>
+            </w:r>
+            <w:r>
+              <w:rPr>
+                <w:color w:val="CC7832"/>
+              </w:rPr>
+              <w:t xml:space="preserve">assert </w:t>
+            </w:r>
+            <w:proofErr w:type="spellStart"/>
+            <w:r>
+              <w:rPr>
+                <w:color w:val="8888C6"/>
+              </w:rPr>
+              <w:t>hasattr</w:t>
+            </w:r>
+            <w:proofErr w:type="spellEnd"/>
+            <w:r>
+              <w:rPr>
+                <w:color w:val="A9B7C6"/>
+              </w:rPr>
+              <w:t>(frame</w:t>
+            </w:r>
+            <w:r>
+              <w:rPr>
+                <w:color w:val="CC7832"/>
+              </w:rPr>
+              <w:t xml:space="preserve">, </w:t>
+            </w:r>
+            <w:r>
+              <w:rPr>
+                <w:color w:val="6A8759"/>
+              </w:rPr>
+              <w:t>'</w:t>
+            </w:r>
+            <w:proofErr w:type="spellStart"/>
+            <w:r>
+              <w:rPr>
+                <w:color w:val="6A8759"/>
+              </w:rPr>
+              <w:t>active_panel</w:t>
+            </w:r>
+            <w:proofErr w:type="spellEnd"/>
+            <w:r>
+              <w:rPr>
+                <w:color w:val="6A8759"/>
+              </w:rPr>
+              <w:t>'</w:t>
+            </w:r>
+            <w:r>
+              <w:rPr>
+                <w:color w:val="A9B7C6"/>
+              </w:rPr>
+              <w:t>)</w:t>
+            </w:r>
+            <w:r>
+              <w:rPr>
+                <w:color w:val="CC7832"/>
+              </w:rPr>
+              <w:t xml:space="preserve">, </w:t>
+            </w:r>
+            <w:r>
+              <w:rPr>
+                <w:color w:val="6A8759"/>
+              </w:rPr>
+              <w:t xml:space="preserve">"Failed to navigate to </w:t>
+            </w:r>
+            <w:proofErr w:type="spellStart"/>
+            <w:r>
+              <w:rPr>
+                <w:color w:val="6A8759"/>
+              </w:rPr>
+              <w:t>Offence_code</w:t>
+            </w:r>
+            <w:proofErr w:type="spellEnd"/>
+            <w:r>
+              <w:rPr>
+                <w:color w:val="6A8759"/>
+              </w:rPr>
+              <w:t>"</w:t>
+            </w:r>
+            <w:r>
+              <w:rPr>
+                <w:color w:val="6A8759"/>
+              </w:rPr>
+              <w:br/>
+            </w:r>
+            <w:r>
+              <w:rPr>
+                <w:color w:val="6A8759"/>
+              </w:rPr>
+              <w:br/>
+              <w:t xml:space="preserve">    </w:t>
+            </w:r>
+            <w:r>
+              <w:rPr>
+                <w:color w:val="808080"/>
+              </w:rPr>
+              <w:t># Test navigation to "Radar/Camera Cases"</w:t>
+            </w:r>
+            <w:r>
+              <w:rPr>
+                <w:color w:val="808080"/>
+              </w:rPr>
+              <w:br/>
+              <w:t xml:space="preserve">    </w:t>
+            </w:r>
+            <w:proofErr w:type="spellStart"/>
+            <w:r>
+              <w:rPr>
+                <w:color w:val="A9B7C6"/>
+              </w:rPr>
+              <w:t>frame.switch_to_page</w:t>
+            </w:r>
+            <w:proofErr w:type="spellEnd"/>
+            <w:r>
+              <w:rPr>
+                <w:color w:val="A9B7C6"/>
+              </w:rPr>
+              <w:t>(</w:t>
+            </w:r>
+            <w:r>
+              <w:rPr>
+                <w:color w:val="6A8759"/>
+              </w:rPr>
+              <w:t>"Radar/Camera Cases"</w:t>
+            </w:r>
+            <w:r>
+              <w:rPr>
+                <w:color w:val="A9B7C6"/>
+              </w:rPr>
+              <w:t>)</w:t>
+            </w:r>
+            <w:r>
+              <w:rPr>
+                <w:color w:val="A9B7C6"/>
+              </w:rPr>
+              <w:br/>
+              <w:t xml:space="preserve">    </w:t>
+            </w:r>
+            <w:r>
+              <w:rPr>
+                <w:color w:val="CC7832"/>
+              </w:rPr>
+              <w:t xml:space="preserve">assert </w:t>
+            </w:r>
+            <w:proofErr w:type="spellStart"/>
+            <w:r>
+              <w:rPr>
+                <w:color w:val="8888C6"/>
+              </w:rPr>
+              <w:t>hasattr</w:t>
+            </w:r>
+            <w:proofErr w:type="spellEnd"/>
+            <w:r>
+              <w:rPr>
+                <w:color w:val="A9B7C6"/>
+              </w:rPr>
+              <w:t>(frame</w:t>
+            </w:r>
+            <w:r>
+              <w:rPr>
+                <w:color w:val="CC7832"/>
+              </w:rPr>
+              <w:t xml:space="preserve">, </w:t>
+            </w:r>
+            <w:r>
+              <w:rPr>
+                <w:color w:val="6A8759"/>
+              </w:rPr>
+              <w:t>'</w:t>
+            </w:r>
+            <w:proofErr w:type="spellStart"/>
+            <w:r>
+              <w:rPr>
+                <w:color w:val="6A8759"/>
+              </w:rPr>
+              <w:t>active_panel</w:t>
+            </w:r>
+            <w:proofErr w:type="spellEnd"/>
+            <w:r>
+              <w:rPr>
+                <w:color w:val="6A8759"/>
+              </w:rPr>
+              <w:t>'</w:t>
+            </w:r>
+            <w:r>
+              <w:rPr>
+                <w:color w:val="A9B7C6"/>
+              </w:rPr>
+              <w:t>)</w:t>
+            </w:r>
+            <w:r>
+              <w:rPr>
+                <w:color w:val="CC7832"/>
+              </w:rPr>
+              <w:t xml:space="preserve">, </w:t>
+            </w:r>
+            <w:r>
+              <w:rPr>
+                <w:color w:val="6A8759"/>
+              </w:rPr>
+              <w:t>"Failed to navigate to Radar/Camera Cases"</w:t>
+            </w:r>
+            <w:r>
+              <w:rPr>
+                <w:color w:val="6A8759"/>
+              </w:rPr>
+              <w:br/>
+            </w:r>
+            <w:r>
+              <w:rPr>
+                <w:color w:val="6A8759"/>
+              </w:rPr>
+              <w:br/>
+              <w:t xml:space="preserve">    </w:t>
+            </w:r>
+            <w:r>
+              <w:rPr>
+                <w:color w:val="808080"/>
+              </w:rPr>
+              <w:t># Test navigation to "Mobile Phone Usage"</w:t>
+            </w:r>
+            <w:r>
+              <w:rPr>
+                <w:color w:val="808080"/>
+              </w:rPr>
+              <w:br/>
+              <w:t xml:space="preserve">    </w:t>
+            </w:r>
+            <w:proofErr w:type="spellStart"/>
+            <w:r>
+              <w:rPr>
+                <w:color w:val="A9B7C6"/>
+              </w:rPr>
+              <w:t>frame.switch_to_page</w:t>
+            </w:r>
+            <w:proofErr w:type="spellEnd"/>
+            <w:r>
+              <w:rPr>
+                <w:color w:val="A9B7C6"/>
+              </w:rPr>
+              <w:t>(</w:t>
+            </w:r>
+            <w:r>
+              <w:rPr>
+                <w:color w:val="6A8759"/>
+              </w:rPr>
+              <w:t>"Mobile Phone Usage"</w:t>
+            </w:r>
+            <w:r>
+              <w:rPr>
+                <w:color w:val="A9B7C6"/>
+              </w:rPr>
+              <w:t>)</w:t>
+            </w:r>
+            <w:r>
+              <w:rPr>
+                <w:color w:val="A9B7C6"/>
+              </w:rPr>
+              <w:br/>
+              <w:t xml:space="preserve">    </w:t>
+            </w:r>
+            <w:r>
+              <w:rPr>
+                <w:color w:val="CC7832"/>
+              </w:rPr>
+              <w:t xml:space="preserve">assert </w:t>
+            </w:r>
+            <w:proofErr w:type="spellStart"/>
+            <w:r>
+              <w:rPr>
+                <w:color w:val="8888C6"/>
+              </w:rPr>
+              <w:t>hasattr</w:t>
+            </w:r>
+            <w:proofErr w:type="spellEnd"/>
+            <w:r>
+              <w:rPr>
+                <w:color w:val="A9B7C6"/>
+              </w:rPr>
+              <w:t>(frame</w:t>
+            </w:r>
+            <w:r>
+              <w:rPr>
+                <w:color w:val="CC7832"/>
+              </w:rPr>
+              <w:t xml:space="preserve">, </w:t>
+            </w:r>
+            <w:r>
+              <w:rPr>
+                <w:color w:val="6A8759"/>
+              </w:rPr>
+              <w:t>'</w:t>
+            </w:r>
+            <w:proofErr w:type="spellStart"/>
+            <w:r>
+              <w:rPr>
+                <w:color w:val="6A8759"/>
+              </w:rPr>
+              <w:t>active_panel</w:t>
+            </w:r>
+            <w:proofErr w:type="spellEnd"/>
+            <w:r>
+              <w:rPr>
+                <w:color w:val="6A8759"/>
+              </w:rPr>
+              <w:t>'</w:t>
+            </w:r>
+            <w:r>
+              <w:rPr>
+                <w:color w:val="A9B7C6"/>
+              </w:rPr>
+              <w:t>)</w:t>
+            </w:r>
+            <w:r>
+              <w:rPr>
+                <w:color w:val="CC7832"/>
+              </w:rPr>
+              <w:t xml:space="preserve">, </w:t>
+            </w:r>
+            <w:r>
+              <w:rPr>
+                <w:color w:val="6A8759"/>
+              </w:rPr>
+              <w:t>"Failed to navigate to Mobile Phone Usage"</w:t>
+            </w:r>
+            <w:r>
+              <w:rPr>
+                <w:color w:val="6A8759"/>
+              </w:rPr>
+              <w:br/>
+            </w:r>
+            <w:r>
+              <w:rPr>
+                <w:color w:val="6A8759"/>
+              </w:rPr>
+              <w:br/>
+              <w:t xml:space="preserve">    </w:t>
+            </w:r>
+            <w:r>
+              <w:rPr>
+                <w:color w:val="808080"/>
+              </w:rPr>
+              <w:t># Test navigation to "Seatbelt not fastened"</w:t>
+            </w:r>
+            <w:r>
+              <w:rPr>
+                <w:color w:val="808080"/>
+              </w:rPr>
+              <w:br/>
+              <w:t xml:space="preserve">    </w:t>
+            </w:r>
+            <w:proofErr w:type="spellStart"/>
+            <w:r>
+              <w:rPr>
+                <w:color w:val="A9B7C6"/>
+              </w:rPr>
+              <w:t>frame.switch_to_page</w:t>
+            </w:r>
+            <w:proofErr w:type="spellEnd"/>
+            <w:r>
+              <w:rPr>
+                <w:color w:val="A9B7C6"/>
+              </w:rPr>
+              <w:t>(</w:t>
+            </w:r>
+            <w:r>
+              <w:rPr>
+                <w:color w:val="6A8759"/>
+              </w:rPr>
+              <w:t>"Seatbelt not fastened"</w:t>
+            </w:r>
+            <w:r>
+              <w:rPr>
+                <w:color w:val="A9B7C6"/>
+              </w:rPr>
+              <w:t>)</w:t>
+            </w:r>
+            <w:r>
+              <w:rPr>
+                <w:color w:val="A9B7C6"/>
+              </w:rPr>
+              <w:br/>
+              <w:t xml:space="preserve">    </w:t>
+            </w:r>
+            <w:r>
+              <w:rPr>
+                <w:color w:val="CC7832"/>
+              </w:rPr>
+              <w:t xml:space="preserve">assert </w:t>
+            </w:r>
+            <w:proofErr w:type="spellStart"/>
+            <w:r>
+              <w:rPr>
+                <w:color w:val="8888C6"/>
+              </w:rPr>
+              <w:t>hasattr</w:t>
+            </w:r>
+            <w:proofErr w:type="spellEnd"/>
+            <w:r>
+              <w:rPr>
+                <w:color w:val="A9B7C6"/>
+              </w:rPr>
+              <w:t>(frame</w:t>
+            </w:r>
+            <w:r>
+              <w:rPr>
+                <w:color w:val="CC7832"/>
+              </w:rPr>
+              <w:t xml:space="preserve">, </w:t>
+            </w:r>
+            <w:r>
+              <w:rPr>
+                <w:color w:val="6A8759"/>
+              </w:rPr>
+              <w:t>'</w:t>
+            </w:r>
+            <w:proofErr w:type="spellStart"/>
+            <w:r>
+              <w:rPr>
+                <w:color w:val="6A8759"/>
+              </w:rPr>
+              <w:t>active_panel</w:t>
+            </w:r>
+            <w:proofErr w:type="spellEnd"/>
+            <w:r>
+              <w:rPr>
+                <w:color w:val="6A8759"/>
+              </w:rPr>
+              <w:t>'</w:t>
+            </w:r>
+            <w:r>
+              <w:rPr>
+                <w:color w:val="A9B7C6"/>
+              </w:rPr>
+              <w:t>)</w:t>
+            </w:r>
+            <w:r>
+              <w:rPr>
+                <w:color w:val="CC7832"/>
+              </w:rPr>
+              <w:t xml:space="preserve">, </w:t>
+            </w:r>
+            <w:r>
+              <w:rPr>
+                <w:color w:val="6A8759"/>
+              </w:rPr>
+              <w:t>"Failed to navigate to Seatbelt not fastened"</w:t>
+            </w:r>
+            <w:r>
+              <w:rPr>
+                <w:color w:val="6A8759"/>
+              </w:rPr>
+              <w:br/>
+            </w:r>
+            <w:r>
+              <w:rPr>
+                <w:color w:val="6A8759"/>
+              </w:rPr>
+              <w:br/>
+              <w:t xml:space="preserve">    </w:t>
+            </w:r>
+            <w:proofErr w:type="spellStart"/>
+            <w:r>
+              <w:rPr>
+                <w:color w:val="A9B7C6"/>
+              </w:rPr>
+              <w:t>frame.Destroy</w:t>
+            </w:r>
+            <w:proofErr w:type="spellEnd"/>
+            <w:r>
+              <w:rPr>
+                <w:color w:val="A9B7C6"/>
+              </w:rPr>
+              <w:t xml:space="preserve">()  </w:t>
+            </w:r>
+            <w:r>
+              <w:rPr>
+                <w:color w:val="808080"/>
+              </w:rPr>
+              <w:t xml:space="preserve"># </w:t>
+            </w:r>
+            <w:proofErr w:type="spellStart"/>
+            <w:r>
+              <w:rPr>
+                <w:color w:val="808080"/>
+              </w:rPr>
+              <w:t>Cleanup</w:t>
+            </w:r>
+            <w:proofErr w:type="spellEnd"/>
+          </w:p>
+          <w:p>
+            <w:pPr>
               <w:spacing w:before="60" w:after="240" w:line="240" w:lineRule="auto"/>
               <w:rPr>
                 <w:rFonts w:ascii="Calibri" w:eastAsia="Times New Roman" w:hAnsi="Calibri" w:cs="Calibri"/>
@@ -20643,6 +23223,64 @@
                 <w:lang w:eastAsia="en-GB"/>
               </w:rPr>
             </w:pPr>
+            <w:r>
+              <w:rPr>
+                <w:rFonts w:ascii="Calibri" w:eastAsia="Times New Roman" w:hAnsi="Calibri" w:cs="Calibri"/>
+                <w:color w:val="000000"/>
+                <w:lang w:eastAsia="en-GB"/>
+              </w:rPr>
+              <w:lastRenderedPageBreak/>
+              <w:br/>
+            </w:r>
+            <w:r>
+              <w:rPr>
+                <w:rFonts w:ascii="Calibri" w:eastAsia="Times New Roman" w:hAnsi="Calibri" w:cs="Calibri"/>
+                <w:noProof/>
+                <w:color w:val="000000"/>
+                <w:lang w:eastAsia="en-GB"/>
+              </w:rPr>
+              <w:drawing>
+                <wp:inline distT="0" distB="0" distL="0" distR="0" wp14:anchorId="0BAC3C90" wp14:editId="7A6D5BF0">
+                  <wp:extent cx="6728460" cy="4453731"/>
+                  <wp:effectExtent l="0" t="0" r="2540" b="4445"/>
+                  <wp:docPr id="1780464464" name="Picture 2"/>
+                  <wp:cNvGraphicFramePr>
+                    <a:graphicFrameLocks xmlns:a="http://schemas.openxmlformats.org/drawingml/2006/main" noChangeAspect="1"/>
+                  </wp:cNvGraphicFramePr>
+                  <a:graphic xmlns:a="http://schemas.openxmlformats.org/drawingml/2006/main">
+                    <a:graphicData uri="http://schemas.openxmlformats.org/drawingml/2006/picture">
+                      <pic:pic xmlns:pic="http://schemas.openxmlformats.org/drawingml/2006/picture">
+                        <pic:nvPicPr>
+                          <pic:cNvPr id="1780464464" name="Picture 1780464464"/>
+                          <pic:cNvPicPr/>
+                        </pic:nvPicPr>
+                        <pic:blipFill>
+                          <a:blip r:embed="rId12">
+                            <a:extLst>
+                              <a:ext uri="{28A0092B-C50C-407E-A947-70E740481C1C}">
+                                <a14:useLocalDpi xmlns:a14="http://schemas.microsoft.com/office/drawing/2010/main" val="0"/>
+                              </a:ext>
+                            </a:extLst>
+                          </a:blip>
+                          <a:stretch>
+                            <a:fillRect/>
+                          </a:stretch>
+                        </pic:blipFill>
+                        <pic:spPr>
+                          <a:xfrm>
+                            <a:off x="0" y="0"/>
+                            <a:ext cx="6739138" cy="4460799"/>
+                          </a:xfrm>
+                          <a:prstGeom prst="rect">
+                            <a:avLst/>
+                          </a:prstGeom>
+                        </pic:spPr>
+                      </pic:pic>
+                    </a:graphicData>
+                  </a:graphic>
+                </wp:inline>
+              </w:drawing>
+            </w:r>
           </w:p>
         </w:tc>
       </w:tr>
@@ -20676,7 +23314,6 @@
         <w:rPr>
           <w:color w:val="FF0000"/>
         </w:rPr>
-        <w:lastRenderedPageBreak/>
         <w:t>A description of the coverage of your unit tests, including how you evaluated coverage (function, statement, branch, condition)</w:t>
       </w:r>
     </w:p>

</xml_diff>

<commit_message>
3.0	Requirements Acceptance Testing
</commit_message>
<xml_diff>
--- a/Software Testing Report.docx
+++ b/Software Testing Report.docx
@@ -22562,6 +22562,14 @@
     </w:p>
     <w:p/>
     <w:p>
+      <w:pPr>
+        <w:pStyle w:val="ListParagraph"/>
+        <w:numPr>
+          <w:ilvl w:val="0"/>
+          <w:numId w:val="8"/>
+        </w:numPr>
+        <w:ind w:left="360"/>
+      </w:pPr>
       <w:r>
         <w:rPr>
           <w:b/>
@@ -22575,6 +22583,14 @@
     </w:p>
     <w:p/>
     <w:p>
+      <w:pPr>
+        <w:pStyle w:val="ListParagraph"/>
+        <w:numPr>
+          <w:ilvl w:val="0"/>
+          <w:numId w:val="8"/>
+        </w:numPr>
+        <w:ind w:left="360"/>
+      </w:pPr>
       <w:r>
         <w:rPr>
           <w:b/>
@@ -22588,6 +22604,14 @@
     </w:p>
     <w:p/>
     <w:p>
+      <w:pPr>
+        <w:pStyle w:val="ListParagraph"/>
+        <w:numPr>
+          <w:ilvl w:val="0"/>
+          <w:numId w:val="8"/>
+        </w:numPr>
+        <w:ind w:left="360"/>
+      </w:pPr>
       <w:r>
         <w:rPr>
           <w:b/>
@@ -22610,6 +22634,14 @@
     </w:p>
     <w:p/>
     <w:p>
+      <w:pPr>
+        <w:pStyle w:val="ListParagraph"/>
+        <w:numPr>
+          <w:ilvl w:val="0"/>
+          <w:numId w:val="8"/>
+        </w:numPr>
+        <w:ind w:left="360"/>
+      </w:pPr>
       <w:r>
         <w:rPr>
           <w:b/>
@@ -22680,9 +22712,9 @@
         <w:tblLook w:val="0000" w:firstRow="0" w:lastRow="0" w:firstColumn="0" w:lastColumn="0" w:noHBand="0" w:noVBand="0"/>
       </w:tblPr>
       <w:tblGrid>
-        <w:gridCol w:w="1563"/>
-        <w:gridCol w:w="5561"/>
-        <w:gridCol w:w="1619"/>
+        <w:gridCol w:w="1565"/>
+        <w:gridCol w:w="5560"/>
+        <w:gridCol w:w="1618"/>
         <w:gridCol w:w="1520"/>
         <w:gridCol w:w="3685"/>
       </w:tblGrid>
@@ -22692,7 +22724,7 @@
         </w:trPr>
         <w:tc>
           <w:tcPr>
-            <w:tcW w:w="550" w:type="pct"/>
+            <w:tcW w:w="561" w:type="pct"/>
           </w:tcPr>
           <w:p>
             <w:pPr>
@@ -22719,7 +22751,7 @@
         </w:tc>
         <w:tc>
           <w:tcPr>
-            <w:tcW w:w="1996" w:type="pct"/>
+            <w:tcW w:w="1993" w:type="pct"/>
           </w:tcPr>
           <w:p>
             <w:pPr>
@@ -22741,7 +22773,7 @@
         </w:tc>
         <w:tc>
           <w:tcPr>
-            <w:tcW w:w="583" w:type="pct"/>
+            <w:tcW w:w="580" w:type="pct"/>
           </w:tcPr>
           <w:p>
             <w:pPr>
@@ -22763,7 +22795,7 @@
         </w:tc>
         <w:tc>
           <w:tcPr>
-            <w:tcW w:w="547" w:type="pct"/>
+            <w:tcW w:w="545" w:type="pct"/>
           </w:tcPr>
           <w:p>
             <w:pPr>
@@ -22782,7 +22814,7 @@
         </w:tc>
         <w:tc>
           <w:tcPr>
-            <w:tcW w:w="1323" w:type="pct"/>
+            <w:tcW w:w="1321" w:type="pct"/>
           </w:tcPr>
           <w:p>
             <w:pPr>
@@ -22803,18 +22835,18 @@
       <w:tr>
         <w:tc>
           <w:tcPr>
-            <w:tcW w:w="550" w:type="pct"/>
+            <w:tcW w:w="561" w:type="pct"/>
           </w:tcPr>
           <w:p>
             <w:pPr>
               <w:spacing w:before="60"/>
               <w:rPr>
-                <w:color w:val="FF0000"/>
+                <w:color w:val="000000" w:themeColor="text1"/>
               </w:rPr>
             </w:pPr>
             <w:r>
               <w:rPr>
-                <w:color w:val="FF0000"/>
+                <w:color w:val="000000" w:themeColor="text1"/>
               </w:rPr>
               <w:t>1</w:t>
             </w:r>
@@ -22822,7 +22854,7 @@
         </w:tc>
         <w:tc>
           <w:tcPr>
-            <w:tcW w:w="1996" w:type="pct"/>
+            <w:tcW w:w="1993" w:type="pct"/>
           </w:tcPr>
           <w:p>
             <w:pPr>
@@ -22835,16 +22867,13 @@
               </w:rPr>
             </w:pPr>
             <w:r>
-              <w:rPr>
-                <w:color w:val="FF0000"/>
-              </w:rPr>
-              <w:t>Accept multiple file names as arguments from the command line</w:t>
+              <w:t>Provide visualizations (charts/graphs) representing the distribution of penalty cases.</w:t>
             </w:r>
           </w:p>
         </w:tc>
         <w:tc>
           <w:tcPr>
-            <w:tcW w:w="583" w:type="pct"/>
+            <w:tcW w:w="580" w:type="pct"/>
           </w:tcPr>
           <w:p>
             <w:pPr>
@@ -22854,21 +22883,27 @@
               <w:spacing w:before="60"/>
               <w:ind w:left="317" w:hanging="317"/>
             </w:pPr>
+            <w:r>
+              <w:t xml:space="preserve">Full </w:t>
+            </w:r>
           </w:p>
         </w:tc>
         <w:tc>
           <w:tcPr>
-            <w:tcW w:w="547" w:type="pct"/>
+            <w:tcW w:w="545" w:type="pct"/>
           </w:tcPr>
           <w:p>
             <w:pPr>
               <w:spacing w:before="60"/>
             </w:pPr>
+            <w:r>
+              <w:t>Pass</w:t>
+            </w:r>
           </w:p>
         </w:tc>
         <w:tc>
           <w:tcPr>
-            <w:tcW w:w="1323" w:type="pct"/>
+            <w:tcW w:w="1321" w:type="pct"/>
           </w:tcPr>
           <w:p>
             <w:pPr>
@@ -22880,18 +22915,18 @@
       <w:tr>
         <w:tc>
           <w:tcPr>
-            <w:tcW w:w="550" w:type="pct"/>
+            <w:tcW w:w="561" w:type="pct"/>
           </w:tcPr>
           <w:p>
             <w:pPr>
               <w:spacing w:before="60"/>
               <w:rPr>
-                <w:color w:val="FF0000"/>
+                <w:color w:val="000000" w:themeColor="text1"/>
               </w:rPr>
             </w:pPr>
             <w:r>
               <w:rPr>
-                <w:color w:val="FF0000"/>
+                <w:color w:val="000000" w:themeColor="text1"/>
               </w:rPr>
               <w:t>2</w:t>
             </w:r>
@@ -22899,7 +22934,7 @@
         </w:tc>
         <w:tc>
           <w:tcPr>
-            <w:tcW w:w="1996" w:type="pct"/>
+            <w:tcW w:w="1993" w:type="pct"/>
           </w:tcPr>
           <w:p>
             <w:pPr>
@@ -22912,16 +22947,13 @@
               </w:rPr>
             </w:pPr>
             <w:r>
-              <w:rPr>
-                <w:color w:val="FF0000"/>
-              </w:rPr>
-              <w:t>Display the details of all valid files</w:t>
+              <w:t>Filter and explore data capability to identify trends and patterns.</w:t>
             </w:r>
           </w:p>
         </w:tc>
         <w:tc>
           <w:tcPr>
-            <w:tcW w:w="583" w:type="pct"/>
+            <w:tcW w:w="580" w:type="pct"/>
           </w:tcPr>
           <w:p>
             <w:pPr>
@@ -22931,21 +22963,27 @@
               <w:spacing w:before="60"/>
               <w:ind w:left="317" w:hanging="317"/>
             </w:pPr>
+            <w:r>
+              <w:t>Full</w:t>
+            </w:r>
           </w:p>
         </w:tc>
         <w:tc>
           <w:tcPr>
-            <w:tcW w:w="547" w:type="pct"/>
+            <w:tcW w:w="545" w:type="pct"/>
           </w:tcPr>
           <w:p>
             <w:pPr>
               <w:spacing w:before="60"/>
             </w:pPr>
+            <w:r>
+              <w:t>Pass</w:t>
+            </w:r>
           </w:p>
         </w:tc>
         <w:tc>
           <w:tcPr>
-            <w:tcW w:w="1323" w:type="pct"/>
+            <w:tcW w:w="1321" w:type="pct"/>
           </w:tcPr>
           <w:p>
             <w:pPr>
@@ -22957,18 +22995,18 @@
       <w:tr>
         <w:tc>
           <w:tcPr>
-            <w:tcW w:w="550" w:type="pct"/>
+            <w:tcW w:w="561" w:type="pct"/>
           </w:tcPr>
           <w:p>
             <w:pPr>
               <w:spacing w:before="60"/>
               <w:rPr>
-                <w:color w:val="FF0000"/>
+                <w:color w:val="000000" w:themeColor="text1"/>
               </w:rPr>
             </w:pPr>
             <w:r>
               <w:rPr>
-                <w:color w:val="FF0000"/>
+                <w:color w:val="000000" w:themeColor="text1"/>
               </w:rPr>
               <w:t>3</w:t>
             </w:r>
@@ -22976,7 +23014,7 @@
         </w:tc>
         <w:tc>
           <w:tcPr>
-            <w:tcW w:w="1996" w:type="pct"/>
+            <w:tcW w:w="1993" w:type="pct"/>
           </w:tcPr>
           <w:p>
             <w:pPr>
@@ -22990,7 +23028,7 @@
             </w:pPr>
             <w:r>
               <w:rPr>
-                <w:color w:val="FF0000"/>
+                <w:color w:val="000000" w:themeColor="text1"/>
               </w:rPr>
               <w:t>Display an appropriate message if a file does not exist or if a file name is invalid</w:t>
             </w:r>
@@ -22998,7 +23036,7 @@
         </w:tc>
         <w:tc>
           <w:tcPr>
-            <w:tcW w:w="583" w:type="pct"/>
+            <w:tcW w:w="580" w:type="pct"/>
           </w:tcPr>
           <w:p>
             <w:pPr>
@@ -23008,21 +23046,27 @@
               <w:spacing w:before="60"/>
               <w:ind w:left="317" w:hanging="317"/>
             </w:pPr>
+            <w:r>
+              <w:t>Full</w:t>
+            </w:r>
           </w:p>
         </w:tc>
         <w:tc>
           <w:tcPr>
-            <w:tcW w:w="547" w:type="pct"/>
+            <w:tcW w:w="545" w:type="pct"/>
           </w:tcPr>
           <w:p>
             <w:pPr>
               <w:spacing w:before="60"/>
             </w:pPr>
+            <w:r>
+              <w:t>Pass</w:t>
+            </w:r>
           </w:p>
         </w:tc>
         <w:tc>
           <w:tcPr>
-            <w:tcW w:w="1323" w:type="pct"/>
+            <w:tcW w:w="1321" w:type="pct"/>
           </w:tcPr>
           <w:p>
             <w:pPr>
@@ -23034,18 +23078,18 @@
       <w:tr>
         <w:tc>
           <w:tcPr>
-            <w:tcW w:w="550" w:type="pct"/>
+            <w:tcW w:w="561" w:type="pct"/>
           </w:tcPr>
           <w:p>
             <w:pPr>
               <w:spacing w:before="60"/>
               <w:rPr>
-                <w:color w:val="FF0000"/>
+                <w:color w:val="000000" w:themeColor="text1"/>
               </w:rPr>
             </w:pPr>
             <w:r>
               <w:rPr>
-                <w:color w:val="FF0000"/>
+                <w:color w:val="000000" w:themeColor="text1"/>
               </w:rPr>
               <w:t>4</w:t>
             </w:r>
@@ -23053,7 +23097,7 @@
         </w:tc>
         <w:tc>
           <w:tcPr>
-            <w:tcW w:w="1996" w:type="pct"/>
+            <w:tcW w:w="1993" w:type="pct"/>
           </w:tcPr>
           <w:p>
             <w:pPr>
@@ -23066,16 +23110,13 @@
               </w:rPr>
             </w:pPr>
             <w:r>
-              <w:rPr>
-                <w:color w:val="FF0000"/>
-              </w:rPr>
-              <w:t>Display a message if an argument is a directory instead of a file</w:t>
+              <w:t>Intuitive, user-friendly, and responsive UI.</w:t>
             </w:r>
           </w:p>
         </w:tc>
         <w:tc>
           <w:tcPr>
-            <w:tcW w:w="583" w:type="pct"/>
+            <w:tcW w:w="580" w:type="pct"/>
           </w:tcPr>
           <w:p>
             <w:pPr>
@@ -23085,21 +23126,110 @@
               <w:spacing w:before="60"/>
               <w:ind w:left="317" w:hanging="317"/>
             </w:pPr>
+            <w:r>
+              <w:t>Partial</w:t>
+            </w:r>
           </w:p>
         </w:tc>
         <w:tc>
           <w:tcPr>
-            <w:tcW w:w="547" w:type="pct"/>
+            <w:tcW w:w="545" w:type="pct"/>
           </w:tcPr>
           <w:p>
             <w:pPr>
               <w:spacing w:before="60"/>
             </w:pPr>
+            <w:r>
+              <w:t>Pass</w:t>
+            </w:r>
           </w:p>
         </w:tc>
         <w:tc>
           <w:tcPr>
-            <w:tcW w:w="1323" w:type="pct"/>
+            <w:tcW w:w="1321" w:type="pct"/>
+          </w:tcPr>
+          <w:p>
+            <w:pPr>
+              <w:spacing w:before="60"/>
+            </w:pPr>
+            <w:r>
+              <w:t>Sometimes it took quite long to navigate and interact with the application</w:t>
+            </w:r>
+          </w:p>
+        </w:tc>
+      </w:tr>
+      <w:tr>
+        <w:tc>
+          <w:tcPr>
+            <w:tcW w:w="561" w:type="pct"/>
+          </w:tcPr>
+          <w:p>
+            <w:pPr>
+              <w:spacing w:before="60"/>
+              <w:rPr>
+                <w:color w:val="000000" w:themeColor="text1"/>
+              </w:rPr>
+            </w:pPr>
+            <w:r>
+              <w:rPr>
+                <w:color w:val="000000" w:themeColor="text1"/>
+              </w:rPr>
+              <w:t>5</w:t>
+            </w:r>
+          </w:p>
+        </w:tc>
+        <w:tc>
+          <w:tcPr>
+            <w:tcW w:w="1993" w:type="pct"/>
+          </w:tcPr>
+          <w:p>
+            <w:pPr>
+              <w:tabs>
+                <w:tab w:val="left" w:pos="317"/>
+              </w:tabs>
+              <w:spacing w:before="60"/>
+              <w:rPr>
+                <w:color w:val="FF0000"/>
+              </w:rPr>
+            </w:pPr>
+            <w:r>
+              <w:t>Easy navigation and interaction with visualizations.</w:t>
+            </w:r>
+          </w:p>
+        </w:tc>
+        <w:tc>
+          <w:tcPr>
+            <w:tcW w:w="580" w:type="pct"/>
+          </w:tcPr>
+          <w:p>
+            <w:pPr>
+              <w:tabs>
+                <w:tab w:val="left" w:pos="317"/>
+              </w:tabs>
+              <w:spacing w:before="60"/>
+              <w:ind w:left="317" w:hanging="317"/>
+            </w:pPr>
+            <w:r>
+              <w:t>Full</w:t>
+            </w:r>
+          </w:p>
+        </w:tc>
+        <w:tc>
+          <w:tcPr>
+            <w:tcW w:w="545" w:type="pct"/>
+          </w:tcPr>
+          <w:p>
+            <w:pPr>
+              <w:spacing w:before="60"/>
+            </w:pPr>
+            <w:r>
+              <w:t>Pass</w:t>
+            </w:r>
+          </w:p>
+        </w:tc>
+        <w:tc>
+          <w:tcPr>
+            <w:tcW w:w="1321" w:type="pct"/>
           </w:tcPr>
           <w:p>
             <w:pPr>
@@ -23111,26 +23241,26 @@
       <w:tr>
         <w:tc>
           <w:tcPr>
-            <w:tcW w:w="550" w:type="pct"/>
+            <w:tcW w:w="561" w:type="pct"/>
           </w:tcPr>
           <w:p>
             <w:pPr>
               <w:spacing w:before="60"/>
               <w:rPr>
-                <w:color w:val="FF0000"/>
+                <w:color w:val="000000" w:themeColor="text1"/>
               </w:rPr>
             </w:pPr>
             <w:r>
               <w:rPr>
-                <w:color w:val="FF0000"/>
-              </w:rPr>
-              <w:t>5</w:t>
+                <w:color w:val="000000" w:themeColor="text1"/>
+              </w:rPr>
+              <w:t>6</w:t>
             </w:r>
           </w:p>
         </w:tc>
         <w:tc>
           <w:tcPr>
-            <w:tcW w:w="1996" w:type="pct"/>
+            <w:tcW w:w="1993" w:type="pct"/>
           </w:tcPr>
           <w:p>
             <w:pPr>
@@ -23144,15 +23274,21 @@
             </w:pPr>
             <w:r>
               <w:rPr>
-                <w:color w:val="FF0000"/>
-              </w:rPr>
-              <w:t>File name can be a simple file name or include the full path of the file with one or more levels</w:t>
+                <w:color w:val="000000" w:themeColor="text1"/>
+              </w:rPr>
+              <w:t xml:space="preserve">Display an appropriate message if </w:t>
+            </w:r>
+            <w:r>
+              <w:rPr>
+                <w:color w:val="000000" w:themeColor="text1"/>
+              </w:rPr>
+              <w:t>no data found for the offence code</w:t>
             </w:r>
           </w:p>
         </w:tc>
         <w:tc>
           <w:tcPr>
-            <w:tcW w:w="583" w:type="pct"/>
+            <w:tcW w:w="580" w:type="pct"/>
           </w:tcPr>
           <w:p>
             <w:pPr>
@@ -23162,21 +23298,27 @@
               <w:spacing w:before="60"/>
               <w:ind w:left="317" w:hanging="317"/>
             </w:pPr>
+            <w:r>
+              <w:t>Full</w:t>
+            </w:r>
           </w:p>
         </w:tc>
         <w:tc>
           <w:tcPr>
-            <w:tcW w:w="547" w:type="pct"/>
+            <w:tcW w:w="545" w:type="pct"/>
           </w:tcPr>
           <w:p>
             <w:pPr>
               <w:spacing w:before="60"/>
             </w:pPr>
+            <w:r>
+              <w:t>Pass</w:t>
+            </w:r>
           </w:p>
         </w:tc>
         <w:tc>
           <w:tcPr>
-            <w:tcW w:w="1323" w:type="pct"/>
+            <w:tcW w:w="1321" w:type="pct"/>
           </w:tcPr>
           <w:p>
             <w:pPr>
@@ -23188,26 +23330,26 @@
       <w:tr>
         <w:tc>
           <w:tcPr>
-            <w:tcW w:w="550" w:type="pct"/>
+            <w:tcW w:w="561" w:type="pct"/>
           </w:tcPr>
           <w:p>
             <w:pPr>
               <w:spacing w:before="60"/>
               <w:rPr>
-                <w:color w:val="FF0000"/>
+                <w:color w:val="000000" w:themeColor="text1"/>
               </w:rPr>
             </w:pPr>
             <w:r>
               <w:rPr>
-                <w:color w:val="FF0000"/>
-              </w:rPr>
-              <w:t>6</w:t>
+                <w:color w:val="000000" w:themeColor="text1"/>
+              </w:rPr>
+              <w:t>7</w:t>
             </w:r>
           </w:p>
         </w:tc>
         <w:tc>
           <w:tcPr>
-            <w:tcW w:w="1996" w:type="pct"/>
+            <w:tcW w:w="1993" w:type="pct"/>
           </w:tcPr>
           <w:p>
             <w:pPr>
@@ -23220,16 +23362,16 @@
               </w:rPr>
             </w:pPr>
             <w:r>
-              <w:rPr>
-                <w:color w:val="FF0000"/>
-              </w:rPr>
-              <w:t>file names must start with an alphabetical character</w:t>
+              <w:t>H</w:t>
+            </w:r>
+            <w:r>
+              <w:t>andle a significant amount of penalty case data efficiently</w:t>
             </w:r>
           </w:p>
         </w:tc>
         <w:tc>
           <w:tcPr>
-            <w:tcW w:w="583" w:type="pct"/>
+            <w:tcW w:w="580" w:type="pct"/>
           </w:tcPr>
           <w:p>
             <w:pPr>
@@ -23239,21 +23381,27 @@
               <w:spacing w:before="60"/>
               <w:ind w:left="317" w:hanging="317"/>
             </w:pPr>
+            <w:r>
+              <w:t>Full</w:t>
+            </w:r>
           </w:p>
         </w:tc>
         <w:tc>
           <w:tcPr>
-            <w:tcW w:w="547" w:type="pct"/>
+            <w:tcW w:w="545" w:type="pct"/>
           </w:tcPr>
           <w:p>
             <w:pPr>
               <w:spacing w:before="60"/>
             </w:pPr>
+            <w:r>
+              <w:t>Pass</w:t>
+            </w:r>
           </w:p>
         </w:tc>
         <w:tc>
           <w:tcPr>
-            <w:tcW w:w="1323" w:type="pct"/>
+            <w:tcW w:w="1321" w:type="pct"/>
           </w:tcPr>
           <w:p>
             <w:pPr>
@@ -23265,26 +23413,26 @@
       <w:tr>
         <w:tc>
           <w:tcPr>
-            <w:tcW w:w="550" w:type="pct"/>
+            <w:tcW w:w="561" w:type="pct"/>
           </w:tcPr>
           <w:p>
             <w:pPr>
               <w:spacing w:before="60"/>
               <w:rPr>
-                <w:color w:val="FF0000"/>
+                <w:color w:val="000000" w:themeColor="text1"/>
               </w:rPr>
             </w:pPr>
             <w:r>
               <w:rPr>
-                <w:color w:val="FF0000"/>
-              </w:rPr>
-              <w:t>7</w:t>
+                <w:color w:val="000000" w:themeColor="text1"/>
+              </w:rPr>
+              <w:t>8</w:t>
             </w:r>
           </w:p>
         </w:tc>
         <w:tc>
           <w:tcPr>
-            <w:tcW w:w="1996" w:type="pct"/>
+            <w:tcW w:w="1993" w:type="pct"/>
           </w:tcPr>
           <w:p>
             <w:pPr>
@@ -23297,16 +23445,19 @@
               </w:rPr>
             </w:pPr>
             <w:r>
-              <w:rPr>
-                <w:color w:val="FF0000"/>
-              </w:rPr>
-              <w:t>Valid file name extensions must be 3 or 4 alphabetical characters preceded by a dot)</w:t>
+              <w:t>I</w:t>
+            </w:r>
+            <w:r>
+              <w:t>mport NSW Traffic Penalty Data from 2011 to 2017 in CSV</w:t>
+            </w:r>
+            <w:r>
+              <w:t xml:space="preserve"> format</w:t>
             </w:r>
           </w:p>
         </w:tc>
         <w:tc>
           <w:tcPr>
-            <w:tcW w:w="583" w:type="pct"/>
+            <w:tcW w:w="580" w:type="pct"/>
           </w:tcPr>
           <w:p>
             <w:pPr>
@@ -23316,21 +23467,27 @@
               <w:spacing w:before="60"/>
               <w:ind w:left="317" w:hanging="317"/>
             </w:pPr>
+            <w:r>
+              <w:t>Full</w:t>
+            </w:r>
           </w:p>
         </w:tc>
         <w:tc>
           <w:tcPr>
-            <w:tcW w:w="547" w:type="pct"/>
+            <w:tcW w:w="545" w:type="pct"/>
           </w:tcPr>
           <w:p>
             <w:pPr>
               <w:spacing w:before="60"/>
             </w:pPr>
+            <w:r>
+              <w:t>Pass</w:t>
+            </w:r>
           </w:p>
         </w:tc>
         <w:tc>
           <w:tcPr>
-            <w:tcW w:w="1323" w:type="pct"/>
+            <w:tcW w:w="1321" w:type="pct"/>
           </w:tcPr>
           <w:p>
             <w:pPr>
@@ -23342,26 +23499,26 @@
       <w:tr>
         <w:tc>
           <w:tcPr>
-            <w:tcW w:w="550" w:type="pct"/>
+            <w:tcW w:w="561" w:type="pct"/>
           </w:tcPr>
           <w:p>
             <w:pPr>
               <w:spacing w:before="60"/>
               <w:rPr>
-                <w:color w:val="FF0000"/>
+                <w:color w:val="000000" w:themeColor="text1"/>
               </w:rPr>
             </w:pPr>
             <w:r>
               <w:rPr>
-                <w:color w:val="FF0000"/>
-              </w:rPr>
-              <w:t>8</w:t>
+                <w:color w:val="000000" w:themeColor="text1"/>
+              </w:rPr>
+              <w:t>9</w:t>
             </w:r>
           </w:p>
         </w:tc>
         <w:tc>
           <w:tcPr>
-            <w:tcW w:w="1996" w:type="pct"/>
+            <w:tcW w:w="1993" w:type="pct"/>
           </w:tcPr>
           <w:p>
             <w:pPr>
@@ -23374,16 +23531,13 @@
               </w:rPr>
             </w:pPr>
             <w:r>
-              <w:rPr>
-                <w:color w:val="FF0000"/>
-              </w:rPr>
-              <w:t>Directory/level names must start with an alphabetical character to be considered valid</w:t>
+              <w:t>Integration with version control systems (e.g., Git, GitHub).</w:t>
             </w:r>
           </w:p>
         </w:tc>
         <w:tc>
           <w:tcPr>
-            <w:tcW w:w="583" w:type="pct"/>
+            <w:tcW w:w="580" w:type="pct"/>
           </w:tcPr>
           <w:p>
             <w:pPr>
@@ -23393,98 +23547,27 @@
               <w:spacing w:before="60"/>
               <w:ind w:left="317" w:hanging="317"/>
             </w:pPr>
+            <w:r>
+              <w:t>Full</w:t>
+            </w:r>
           </w:p>
         </w:tc>
         <w:tc>
           <w:tcPr>
-            <w:tcW w:w="547" w:type="pct"/>
+            <w:tcW w:w="545" w:type="pct"/>
           </w:tcPr>
           <w:p>
             <w:pPr>
               <w:spacing w:before="60"/>
             </w:pPr>
+            <w:r>
+              <w:t>Pass</w:t>
+            </w:r>
           </w:p>
         </w:tc>
         <w:tc>
           <w:tcPr>
-            <w:tcW w:w="1323" w:type="pct"/>
-          </w:tcPr>
-          <w:p>
-            <w:pPr>
-              <w:spacing w:before="60"/>
-            </w:pPr>
-          </w:p>
-        </w:tc>
-      </w:tr>
-      <w:tr>
-        <w:tc>
-          <w:tcPr>
-            <w:tcW w:w="550" w:type="pct"/>
-          </w:tcPr>
-          <w:p>
-            <w:pPr>
-              <w:spacing w:before="60"/>
-              <w:rPr>
-                <w:color w:val="FF0000"/>
-              </w:rPr>
-            </w:pPr>
-            <w:r>
-              <w:rPr>
-                <w:color w:val="FF0000"/>
-              </w:rPr>
-              <w:t>9</w:t>
-            </w:r>
-          </w:p>
-        </w:tc>
-        <w:tc>
-          <w:tcPr>
-            <w:tcW w:w="1996" w:type="pct"/>
-          </w:tcPr>
-          <w:p>
-            <w:pPr>
-              <w:tabs>
-                <w:tab w:val="left" w:pos="317"/>
-              </w:tabs>
-              <w:spacing w:before="60"/>
-              <w:rPr>
-                <w:color w:val="FF0000"/>
-              </w:rPr>
-            </w:pPr>
-            <w:r>
-              <w:rPr>
-                <w:color w:val="FF0000"/>
-              </w:rPr>
-              <w:t>The program should be able to accept as many levels for each file name as the user wants to input.  This is limited only by the number of levels allowed in Windows (approximately 120)</w:t>
-            </w:r>
-          </w:p>
-        </w:tc>
-        <w:tc>
-          <w:tcPr>
-            <w:tcW w:w="583" w:type="pct"/>
-          </w:tcPr>
-          <w:p>
-            <w:pPr>
-              <w:tabs>
-                <w:tab w:val="left" w:pos="317"/>
-              </w:tabs>
-              <w:spacing w:before="60"/>
-              <w:ind w:left="317" w:hanging="317"/>
-            </w:pPr>
-          </w:p>
-        </w:tc>
-        <w:tc>
-          <w:tcPr>
-            <w:tcW w:w="547" w:type="pct"/>
-          </w:tcPr>
-          <w:p>
-            <w:pPr>
-              <w:spacing w:before="60"/>
-            </w:pPr>
-          </w:p>
-        </w:tc>
-        <w:tc>
-          <w:tcPr>
-            <w:tcW w:w="1323" w:type="pct"/>
+            <w:tcW w:w="1321" w:type="pct"/>
           </w:tcPr>
           <w:p>
             <w:pPr>
@@ -23622,6 +23705,119 @@
     </w:lvl>
   </w:abstractNum>
   <w:abstractNum w:abstractNumId="1" w15:restartNumberingAfterBreak="0">
+    <w:nsid w:val="1C117508"/>
+    <w:multiLevelType w:val="hybridMultilevel"/>
+    <w:tmpl w:val="EB581072"/>
+    <w:lvl w:ilvl="0" w:tplc="08090001">
+      <w:start w:val="1"/>
+      <w:numFmt w:val="bullet"/>
+      <w:lvlText w:val=""/>
+      <w:lvlJc w:val="left"/>
+      <w:pPr>
+        <w:ind w:left="720" w:hanging="360"/>
+      </w:pPr>
+      <w:rPr>
+        <w:rFonts w:ascii="Symbol" w:hAnsi="Symbol" w:hint="default"/>
+      </w:rPr>
+    </w:lvl>
+    <w:lvl w:ilvl="1" w:tplc="08090003" w:tentative="1">
+      <w:start w:val="1"/>
+      <w:numFmt w:val="bullet"/>
+      <w:lvlText w:val="o"/>
+      <w:lvlJc w:val="left"/>
+      <w:pPr>
+        <w:ind w:left="1440" w:hanging="360"/>
+      </w:pPr>
+      <w:rPr>
+        <w:rFonts w:ascii="Courier New" w:hAnsi="Courier New" w:cs="Courier New" w:hint="default"/>
+      </w:rPr>
+    </w:lvl>
+    <w:lvl w:ilvl="2" w:tplc="08090005" w:tentative="1">
+      <w:start w:val="1"/>
+      <w:numFmt w:val="bullet"/>
+      <w:lvlText w:val=""/>
+      <w:lvlJc w:val="left"/>
+      <w:pPr>
+        <w:ind w:left="2160" w:hanging="360"/>
+      </w:pPr>
+      <w:rPr>
+        <w:rFonts w:ascii="Wingdings" w:hAnsi="Wingdings" w:hint="default"/>
+      </w:rPr>
+    </w:lvl>
+    <w:lvl w:ilvl="3" w:tplc="08090001" w:tentative="1">
+      <w:start w:val="1"/>
+      <w:numFmt w:val="bullet"/>
+      <w:lvlText w:val=""/>
+      <w:lvlJc w:val="left"/>
+      <w:pPr>
+        <w:ind w:left="2880" w:hanging="360"/>
+      </w:pPr>
+      <w:rPr>
+        <w:rFonts w:ascii="Symbol" w:hAnsi="Symbol" w:hint="default"/>
+      </w:rPr>
+    </w:lvl>
+    <w:lvl w:ilvl="4" w:tplc="08090003" w:tentative="1">
+      <w:start w:val="1"/>
+      <w:numFmt w:val="bullet"/>
+      <w:lvlText w:val="o"/>
+      <w:lvlJc w:val="left"/>
+      <w:pPr>
+        <w:ind w:left="3600" w:hanging="360"/>
+      </w:pPr>
+      <w:rPr>
+        <w:rFonts w:ascii="Courier New" w:hAnsi="Courier New" w:cs="Courier New" w:hint="default"/>
+      </w:rPr>
+    </w:lvl>
+    <w:lvl w:ilvl="5" w:tplc="08090005" w:tentative="1">
+      <w:start w:val="1"/>
+      <w:numFmt w:val="bullet"/>
+      <w:lvlText w:val=""/>
+      <w:lvlJc w:val="left"/>
+      <w:pPr>
+        <w:ind w:left="4320" w:hanging="360"/>
+      </w:pPr>
+      <w:rPr>
+        <w:rFonts w:ascii="Wingdings" w:hAnsi="Wingdings" w:hint="default"/>
+      </w:rPr>
+    </w:lvl>
+    <w:lvl w:ilvl="6" w:tplc="08090001" w:tentative="1">
+      <w:start w:val="1"/>
+      <w:numFmt w:val="bullet"/>
+      <w:lvlText w:val=""/>
+      <w:lvlJc w:val="left"/>
+      <w:pPr>
+        <w:ind w:left="5040" w:hanging="360"/>
+      </w:pPr>
+      <w:rPr>
+        <w:rFonts w:ascii="Symbol" w:hAnsi="Symbol" w:hint="default"/>
+      </w:rPr>
+    </w:lvl>
+    <w:lvl w:ilvl="7" w:tplc="08090003" w:tentative="1">
+      <w:start w:val="1"/>
+      <w:numFmt w:val="bullet"/>
+      <w:lvlText w:val="o"/>
+      <w:lvlJc w:val="left"/>
+      <w:pPr>
+        <w:ind w:left="5760" w:hanging="360"/>
+      </w:pPr>
+      <w:rPr>
+        <w:rFonts w:ascii="Courier New" w:hAnsi="Courier New" w:cs="Courier New" w:hint="default"/>
+      </w:rPr>
+    </w:lvl>
+    <w:lvl w:ilvl="8" w:tplc="08090005" w:tentative="1">
+      <w:start w:val="1"/>
+      <w:numFmt w:val="bullet"/>
+      <w:lvlText w:val=""/>
+      <w:lvlJc w:val="left"/>
+      <w:pPr>
+        <w:ind w:left="6480" w:hanging="360"/>
+      </w:pPr>
+      <w:rPr>
+        <w:rFonts w:ascii="Wingdings" w:hAnsi="Wingdings" w:hint="default"/>
+      </w:rPr>
+    </w:lvl>
+  </w:abstractNum>
+  <w:abstractNum w:abstractNumId="2" w15:restartNumberingAfterBreak="0">
     <w:nsid w:val="367E3F6A"/>
     <w:multiLevelType w:val="hybridMultilevel"/>
     <w:tmpl w:val="0CB6E2E4"/>
@@ -23733,7 +23929,7 @@
       </w:rPr>
     </w:lvl>
   </w:abstractNum>
-  <w:abstractNum w:abstractNumId="2" w15:restartNumberingAfterBreak="0">
+  <w:abstractNum w:abstractNumId="3" w15:restartNumberingAfterBreak="0">
     <w:nsid w:val="375D36C8"/>
     <w:multiLevelType w:val="multilevel"/>
     <w:tmpl w:val="CF405D9C"/>
@@ -23846,7 +24042,7 @@
       </w:rPr>
     </w:lvl>
   </w:abstractNum>
-  <w:abstractNum w:abstractNumId="3" w15:restartNumberingAfterBreak="0">
+  <w:abstractNum w:abstractNumId="4" w15:restartNumberingAfterBreak="0">
     <w:nsid w:val="594D2C6D"/>
     <w:multiLevelType w:val="hybridMultilevel"/>
     <w:tmpl w:val="BA2812A4"/>
@@ -23958,7 +24154,7 @@
       </w:rPr>
     </w:lvl>
   </w:abstractNum>
-  <w:abstractNum w:abstractNumId="4" w15:restartNumberingAfterBreak="0">
+  <w:abstractNum w:abstractNumId="5" w15:restartNumberingAfterBreak="0">
     <w:nsid w:val="63D23837"/>
     <w:multiLevelType w:val="hybridMultilevel"/>
     <w:tmpl w:val="9BD61186"/>
@@ -24070,7 +24266,7 @@
       </w:rPr>
     </w:lvl>
   </w:abstractNum>
-  <w:abstractNum w:abstractNumId="5" w15:restartNumberingAfterBreak="0">
+  <w:abstractNum w:abstractNumId="6" w15:restartNumberingAfterBreak="0">
     <w:nsid w:val="66162F7D"/>
     <w:multiLevelType w:val="hybridMultilevel"/>
     <w:tmpl w:val="38A2F066"/>
@@ -24183,7 +24379,7 @@
       </w:rPr>
     </w:lvl>
   </w:abstractNum>
-  <w:abstractNum w:abstractNumId="6" w15:restartNumberingAfterBreak="0">
+  <w:abstractNum w:abstractNumId="7" w15:restartNumberingAfterBreak="0">
     <w:nsid w:val="765D23A3"/>
     <w:multiLevelType w:val="multilevel"/>
     <w:tmpl w:val="D2A25216"/>
@@ -24297,25 +24493,28 @@
     </w:lvl>
   </w:abstractNum>
   <w:num w:numId="1" w16cid:durableId="1496800643">
-    <w:abstractNumId w:val="2"/>
+    <w:abstractNumId w:val="3"/>
   </w:num>
   <w:num w:numId="2" w16cid:durableId="71200366">
+    <w:abstractNumId w:val="7"/>
+  </w:num>
+  <w:num w:numId="3" w16cid:durableId="1697151576">
     <w:abstractNumId w:val="6"/>
   </w:num>
-  <w:num w:numId="3" w16cid:durableId="1697151576">
+  <w:num w:numId="4" w16cid:durableId="1426070875">
+    <w:abstractNumId w:val="4"/>
+  </w:num>
+  <w:num w:numId="5" w16cid:durableId="2048138858">
     <w:abstractNumId w:val="5"/>
   </w:num>
-  <w:num w:numId="4" w16cid:durableId="1426070875">
-    <w:abstractNumId w:val="3"/>
-  </w:num>
-  <w:num w:numId="5" w16cid:durableId="2048138858">
-    <w:abstractNumId w:val="4"/>
-  </w:num>
   <w:num w:numId="6" w16cid:durableId="1143155915">
-    <w:abstractNumId w:val="1"/>
+    <w:abstractNumId w:val="2"/>
   </w:num>
   <w:num w:numId="7" w16cid:durableId="95441925">
     <w:abstractNumId w:val="0"/>
+  </w:num>
+  <w:num w:numId="8" w16cid:durableId="1840343110">
+    <w:abstractNumId w:val="1"/>
   </w:num>
 </w:numbering>
 </file>

</xml_diff>

<commit_message>
update on testing report format
</commit_message>
<xml_diff>
--- a/Software Testing Report.docx
+++ b/Software Testing Report.docx
@@ -11,7 +11,413 @@
         </w:docPartObj>
       </w:sdtPr>
       <w:sdtContent>
-        <w:p/>
+        <w:p>
+          <w:r>
+            <w:rPr>
+              <w:noProof/>
+              <w:lang w:eastAsia="zh-CN"/>
+            </w:rPr>
+            <mc:AlternateContent>
+              <mc:Choice Requires="wpg">
+                <w:drawing>
+                  <wp:anchor distT="0" distB="0" distL="114300" distR="114300" simplePos="0" relativeHeight="251659264" behindDoc="1" locked="0" layoutInCell="1" allowOverlap="1" wp14:anchorId="0326380C" wp14:editId="77DC3E16">
+                    <wp:simplePos x="0" y="0"/>
+                    <wp:positionH relativeFrom="margin">
+                      <wp:align>center</wp:align>
+                    </wp:positionH>
+                    <mc:AlternateContent>
+                      <mc:Choice Requires="wp14">
+                        <wp:positionV relativeFrom="page">
+                          <wp14:pctPosVOffset>4500</wp14:pctPosVOffset>
+                        </wp:positionV>
+                      </mc:Choice>
+                      <mc:Fallback>
+                        <wp:positionV relativeFrom="page">
+                          <wp:posOffset>339725</wp:posOffset>
+                        </wp:positionV>
+                      </mc:Fallback>
+                    </mc:AlternateContent>
+                    <wp:extent cx="6858000" cy="6904990"/>
+                    <wp:effectExtent l="0" t="0" r="0" b="3810"/>
+                    <wp:wrapNone/>
+                    <wp:docPr id="125" name="Group 17"/>
+                    <wp:cNvGraphicFramePr>
+                      <a:graphicFrameLocks xmlns:a="http://schemas.openxmlformats.org/drawingml/2006/main" noChangeAspect="1"/>
+                    </wp:cNvGraphicFramePr>
+                    <a:graphic xmlns:a="http://schemas.openxmlformats.org/drawingml/2006/main">
+                      <a:graphicData uri="http://schemas.microsoft.com/office/word/2010/wordprocessingGroup">
+                        <wpg:wgp>
+                          <wpg:cNvGrpSpPr>
+                            <a:grpSpLocks noChangeAspect="1"/>
+                          </wpg:cNvGrpSpPr>
+                          <wpg:grpSpPr>
+                            <a:xfrm>
+                              <a:off x="0" y="0"/>
+                              <a:ext cx="6699760" cy="6905095"/>
+                              <a:chOff x="0" y="0"/>
+                              <a:chExt cx="5561330" cy="5279688"/>
+                            </a:xfrm>
+                          </wpg:grpSpPr>
+                          <wps:wsp>
+                            <wps:cNvPr id="126" name="Freeform 10"/>
+                            <wps:cNvSpPr>
+                              <a:spLocks/>
+                            </wps:cNvSpPr>
+                            <wps:spPr bwMode="auto">
+                              <a:xfrm>
+                                <a:off x="0" y="0"/>
+                                <a:ext cx="5557520" cy="4034720"/>
+                              </a:xfrm>
+                              <a:custGeom>
+                                <a:avLst/>
+                                <a:gdLst>
+                                  <a:gd name="T0" fmla="*/ 0 w 720"/>
+                                  <a:gd name="T1" fmla="*/ 0 h 700"/>
+                                  <a:gd name="T2" fmla="*/ 0 w 720"/>
+                                  <a:gd name="T3" fmla="*/ 644 h 700"/>
+                                  <a:gd name="T4" fmla="*/ 113 w 720"/>
+                                  <a:gd name="T5" fmla="*/ 665 h 700"/>
+                                  <a:gd name="T6" fmla="*/ 720 w 720"/>
+                                  <a:gd name="T7" fmla="*/ 644 h 700"/>
+                                  <a:gd name="T8" fmla="*/ 720 w 720"/>
+                                  <a:gd name="T9" fmla="*/ 617 h 700"/>
+                                  <a:gd name="T10" fmla="*/ 720 w 720"/>
+                                  <a:gd name="T11" fmla="*/ 0 h 700"/>
+                                  <a:gd name="T12" fmla="*/ 0 w 720"/>
+                                  <a:gd name="T13" fmla="*/ 0 h 700"/>
+                                </a:gdLst>
+                                <a:ahLst/>
+                                <a:cxnLst>
+                                  <a:cxn ang="0">
+                                    <a:pos x="T0" y="T1"/>
+                                  </a:cxn>
+                                  <a:cxn ang="0">
+                                    <a:pos x="T2" y="T3"/>
+                                  </a:cxn>
+                                  <a:cxn ang="0">
+                                    <a:pos x="T4" y="T5"/>
+                                  </a:cxn>
+                                  <a:cxn ang="0">
+                                    <a:pos x="T6" y="T7"/>
+                                  </a:cxn>
+                                  <a:cxn ang="0">
+                                    <a:pos x="T8" y="T9"/>
+                                  </a:cxn>
+                                  <a:cxn ang="0">
+                                    <a:pos x="T10" y="T11"/>
+                                  </a:cxn>
+                                  <a:cxn ang="0">
+                                    <a:pos x="T12" y="T13"/>
+                                  </a:cxn>
+                                </a:cxnLst>
+                                <a:rect l="0" t="0" r="r" b="b"/>
+                                <a:pathLst>
+                                  <a:path w="720" h="700">
+                                    <a:moveTo>
+                                      <a:pt x="0" y="0"/>
+                                    </a:moveTo>
+                                    <a:cubicBezTo>
+                                      <a:pt x="0" y="644"/>
+                                      <a:pt x="0" y="644"/>
+                                      <a:pt x="0" y="644"/>
+                                    </a:cubicBezTo>
+                                    <a:cubicBezTo>
+                                      <a:pt x="23" y="650"/>
+                                      <a:pt x="62" y="658"/>
+                                      <a:pt x="113" y="665"/>
+                                    </a:cubicBezTo>
+                                    <a:cubicBezTo>
+                                      <a:pt x="250" y="685"/>
+                                      <a:pt x="476" y="700"/>
+                                      <a:pt x="720" y="644"/>
+                                    </a:cubicBezTo>
+                                    <a:cubicBezTo>
+                                      <a:pt x="720" y="617"/>
+                                      <a:pt x="720" y="617"/>
+                                      <a:pt x="720" y="617"/>
+                                    </a:cubicBezTo>
+                                    <a:cubicBezTo>
+                                      <a:pt x="720" y="0"/>
+                                      <a:pt x="720" y="0"/>
+                                      <a:pt x="720" y="0"/>
+                                    </a:cubicBezTo>
+                                    <a:cubicBezTo>
+                                      <a:pt x="0" y="0"/>
+                                      <a:pt x="0" y="0"/>
+                                      <a:pt x="0" y="0"/>
+                                    </a:cubicBezTo>
+                                  </a:path>
+                                </a:pathLst>
+                              </a:custGeom>
+                              <a:ln>
+                                <a:noFill/>
+                              </a:ln>
+                            </wps:spPr>
+                            <wps:style>
+                              <a:lnRef idx="0">
+                                <a:scrgbClr r="0" g="0" b="0"/>
+                              </a:lnRef>
+                              <a:fillRef idx="1003">
+                                <a:schemeClr val="dk2"/>
+                              </a:fillRef>
+                              <a:effectRef idx="0">
+                                <a:scrgbClr r="0" g="0" b="0"/>
+                              </a:effectRef>
+                              <a:fontRef idx="major"/>
+                            </wps:style>
+                            <wps:txbx>
+                              <w:txbxContent>
+                                <w:p>
+                                  <w:pPr>
+                                    <w:rPr>
+                                      <w:color w:val="FFFFFF" w:themeColor="background1"/>
+                                      <w:sz w:val="52"/>
+                                      <w:szCs w:val="52"/>
+                                    </w:rPr>
+                                  </w:pPr>
+                                  <w:sdt>
+                                    <w:sdtPr>
+                                      <w:rPr>
+                                        <w:rFonts w:eastAsiaTheme="majorEastAsia"/>
+                                        <w:color w:val="FFFFFF" w:themeColor="background1"/>
+                                        <w:spacing w:val="5"/>
+                                        <w:sz w:val="52"/>
+                                        <w:szCs w:val="52"/>
+                                        <w:lang w:eastAsia="en-US"/>
+                                      </w:rPr>
+                                      <w:alias w:val="Title"/>
+                                      <w:tag w:val=""/>
+                                      <w:id w:val="-554696155"/>
+                                      <w:dataBinding w:prefixMappings="xmlns:ns0='http://purl.org/dc/elements/1.1/' xmlns:ns1='http://schemas.openxmlformats.org/package/2006/metadata/core-properties' " w:xpath="/ns1:coreProperties[1]/ns0:title[1]" w:storeItemID="{6C3C8BC8-F283-45AE-878A-BAB7291924A1}"/>
+                                      <w:text/>
+                                    </w:sdtPr>
+                                    <w:sdtContent>
+                                      <w:r>
+                                        <w:rPr>
+                                          <w:rFonts w:eastAsiaTheme="majorEastAsia"/>
+                                          <w:color w:val="FFFFFF" w:themeColor="background1"/>
+                                          <w:spacing w:val="5"/>
+                                          <w:sz w:val="52"/>
+                                          <w:szCs w:val="52"/>
+                                          <w:lang w:eastAsia="en-US"/>
+                                        </w:rPr>
+                                        <w:t>Software Testing Report</w:t>
+                                      </w:r>
+                                    </w:sdtContent>
+                                  </w:sdt>
+                                  <w:r>
+                                    <w:rPr>
+                                      <w:rFonts w:eastAsiaTheme="majorEastAsia"/>
+                                      <w:color w:val="FFFFFF" w:themeColor="background1"/>
+                                      <w:spacing w:val="5"/>
+                                      <w:sz w:val="52"/>
+                                      <w:szCs w:val="52"/>
+                                      <w:lang w:eastAsia="en-US"/>
+                                    </w:rPr>
+                                    <w:t xml:space="preserve"> – NSW Traffic Penalty</w:t>
+                                  </w:r>
+                                </w:p>
+                              </w:txbxContent>
+                            </wps:txbx>
+                            <wps:bodyPr rot="0" vert="horz" wrap="square" lIns="914400" tIns="1097280" rIns="1097280" bIns="1097280" anchor="b" anchorCtr="0" upright="1">
+                              <a:noAutofit/>
+                            </wps:bodyPr>
+                          </wps:wsp>
+                          <wps:wsp>
+                            <wps:cNvPr id="127" name="Freeform 11"/>
+                            <wps:cNvSpPr>
+                              <a:spLocks/>
+                            </wps:cNvSpPr>
+                            <wps:spPr bwMode="auto">
+                              <a:xfrm>
+                                <a:off x="876300" y="4769783"/>
+                                <a:ext cx="4685030" cy="509905"/>
+                              </a:xfrm>
+                              <a:custGeom>
+                                <a:avLst/>
+                                <a:gdLst>
+                                  <a:gd name="T0" fmla="*/ 607 w 607"/>
+                                  <a:gd name="T1" fmla="*/ 0 h 66"/>
+                                  <a:gd name="T2" fmla="*/ 176 w 607"/>
+                                  <a:gd name="T3" fmla="*/ 57 h 66"/>
+                                  <a:gd name="T4" fmla="*/ 0 w 607"/>
+                                  <a:gd name="T5" fmla="*/ 48 h 66"/>
+                                  <a:gd name="T6" fmla="*/ 251 w 607"/>
+                                  <a:gd name="T7" fmla="*/ 66 h 66"/>
+                                  <a:gd name="T8" fmla="*/ 607 w 607"/>
+                                  <a:gd name="T9" fmla="*/ 27 h 66"/>
+                                  <a:gd name="T10" fmla="*/ 607 w 607"/>
+                                  <a:gd name="T11" fmla="*/ 0 h 66"/>
+                                </a:gdLst>
+                                <a:ahLst/>
+                                <a:cxnLst>
+                                  <a:cxn ang="0">
+                                    <a:pos x="T0" y="T1"/>
+                                  </a:cxn>
+                                  <a:cxn ang="0">
+                                    <a:pos x="T2" y="T3"/>
+                                  </a:cxn>
+                                  <a:cxn ang="0">
+                                    <a:pos x="T4" y="T5"/>
+                                  </a:cxn>
+                                  <a:cxn ang="0">
+                                    <a:pos x="T6" y="T7"/>
+                                  </a:cxn>
+                                  <a:cxn ang="0">
+                                    <a:pos x="T8" y="T9"/>
+                                  </a:cxn>
+                                  <a:cxn ang="0">
+                                    <a:pos x="T10" y="T11"/>
+                                  </a:cxn>
+                                </a:cxnLst>
+                                <a:rect l="0" t="0" r="r" b="b"/>
+                                <a:pathLst>
+                                  <a:path w="607" h="66">
+                                    <a:moveTo>
+                                      <a:pt x="607" y="0"/>
+                                    </a:moveTo>
+                                    <a:cubicBezTo>
+                                      <a:pt x="450" y="44"/>
+                                      <a:pt x="300" y="57"/>
+                                      <a:pt x="176" y="57"/>
+                                    </a:cubicBezTo>
+                                    <a:cubicBezTo>
+                                      <a:pt x="109" y="57"/>
+                                      <a:pt x="49" y="53"/>
+                                      <a:pt x="0" y="48"/>
+                                    </a:cubicBezTo>
+                                    <a:cubicBezTo>
+                                      <a:pt x="66" y="58"/>
+                                      <a:pt x="152" y="66"/>
+                                      <a:pt x="251" y="66"/>
+                                    </a:cubicBezTo>
+                                    <a:cubicBezTo>
+                                      <a:pt x="358" y="66"/>
+                                      <a:pt x="480" y="56"/>
+                                      <a:pt x="607" y="27"/>
+                                    </a:cubicBezTo>
+                                    <a:cubicBezTo>
+                                      <a:pt x="607" y="0"/>
+                                      <a:pt x="607" y="0"/>
+                                      <a:pt x="607" y="0"/>
+                                    </a:cubicBezTo>
+                                  </a:path>
+                                </a:pathLst>
+                              </a:custGeom>
+                              <a:solidFill>
+                                <a:schemeClr val="bg1">
+                                  <a:alpha val="30000"/>
+                                </a:schemeClr>
+                              </a:solidFill>
+                              <a:ln>
+                                <a:noFill/>
+                              </a:ln>
+                              <a:extLst>
+                                <a:ext uri="{91240B29-F687-4F45-9708-019B960494DF}">
+                                  <a14:hiddenLine xmlns:a14="http://schemas.microsoft.com/office/drawing/2010/main" w="9525">
+                                    <a:solidFill>
+                                      <a:srgbClr val="000000"/>
+                                    </a:solidFill>
+                                    <a:round/>
+                                    <a:headEnd/>
+                                    <a:tailEnd/>
+                                  </a14:hiddenLine>
+                                </a:ext>
+                              </a:extLst>
+                            </wps:spPr>
+                            <wps:bodyPr rot="0" vert="horz" wrap="square" lIns="91440" tIns="45720" rIns="91440" bIns="45720" anchor="b" anchorCtr="0" upright="1">
+                              <a:noAutofit/>
+                            </wps:bodyPr>
+                          </wps:wsp>
+                        </wpg:wgp>
+                      </a:graphicData>
+                    </a:graphic>
+                    <wp14:sizeRelH relativeFrom="margin">
+                      <wp14:pctWidth>115400</wp14:pctWidth>
+                    </wp14:sizeRelH>
+                    <wp14:sizeRelV relativeFrom="page">
+                      <wp14:pctHeight>0</wp14:pctHeight>
+                    </wp14:sizeRelV>
+                  </wp:anchor>
+                </w:drawing>
+              </mc:Choice>
+              <mc:Fallback>
+                <w:pict>
+                  <v:group w14:anchorId="0326380C" id="Group 17" o:spid="_x0000_s1026" style="position:absolute;margin-left:0;margin-top:0;width:540pt;height:543.7pt;z-index:-251657216;mso-width-percent:1154;mso-top-percent:45;mso-position-horizontal:center;mso-position-horizontal-relative:margin;mso-position-vertical-relative:page;mso-width-percent:1154;mso-top-percent:45;mso-width-relative:margin" coordsize="55613,52796" o:gfxdata="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">
+                    <o:lock v:ext="edit" aspectratio="t"/>
+                    <v:shape id="Freeform 10" o:spid="_x0000_s1027" style="position:absolute;width:55575;height:40347;visibility:visible;mso-wrap-style:square;v-text-anchor:bottom" coordsize="720,700" o:spt="100" o:gfxdata="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" adj="-11796480,,5400" path="m,c,644,,644,,644v23,6,62,14,113,21c250,685,476,700,720,644v,-27,,-27,,-27c720,,720,,720,,,,,,,e" fillcolor="#2c3165 [2994]" stroked="f">
+                      <v:fill color2="#161933 [2018]" rotate="t" colors="0 #4e5073;.5 #30335e;1 #171b45" focus="100%" type="gradient">
+                        <o:fill v:ext="view" type="gradientUnscaled"/>
+                      </v:fill>
+                      <v:stroke joinstyle="miter"/>
+                      <v:formulas/>
+                      <v:path arrowok="t" o:connecttype="custom" o:connectlocs="0,0;0,3711942;872222,3832984;5557520,3711942;5557520,3556317;5557520,0;0,0" o:connectangles="0,0,0,0,0,0,0" textboxrect="0,0,720,700"/>
+                      <v:textbox inset="1in,86.4pt,86.4pt,86.4pt">
+                        <w:txbxContent>
+                          <w:p>
+                            <w:pPr>
+                              <w:rPr>
+                                <w:color w:val="FFFFFF" w:themeColor="background1"/>
+                                <w:sz w:val="52"/>
+                                <w:szCs w:val="52"/>
+                              </w:rPr>
+                            </w:pPr>
+                            <w:sdt>
+                              <w:sdtPr>
+                                <w:rPr>
+                                  <w:rFonts w:eastAsiaTheme="majorEastAsia"/>
+                                  <w:color w:val="FFFFFF" w:themeColor="background1"/>
+                                  <w:spacing w:val="5"/>
+                                  <w:sz w:val="52"/>
+                                  <w:szCs w:val="52"/>
+                                  <w:lang w:eastAsia="en-US"/>
+                                </w:rPr>
+                                <w:alias w:val="Title"/>
+                                <w:tag w:val=""/>
+                                <w:id w:val="-554696155"/>
+                                <w:dataBinding w:prefixMappings="xmlns:ns0='http://purl.org/dc/elements/1.1/' xmlns:ns1='http://schemas.openxmlformats.org/package/2006/metadata/core-properties' " w:xpath="/ns1:coreProperties[1]/ns0:title[1]" w:storeItemID="{6C3C8BC8-F283-45AE-878A-BAB7291924A1}"/>
+                                <w:text/>
+                              </w:sdtPr>
+                              <w:sdtContent>
+                                <w:r>
+                                  <w:rPr>
+                                    <w:rFonts w:eastAsiaTheme="majorEastAsia"/>
+                                    <w:color w:val="FFFFFF" w:themeColor="background1"/>
+                                    <w:spacing w:val="5"/>
+                                    <w:sz w:val="52"/>
+                                    <w:szCs w:val="52"/>
+                                    <w:lang w:eastAsia="en-US"/>
+                                  </w:rPr>
+                                  <w:t>Software Testing Report</w:t>
+                                </w:r>
+                              </w:sdtContent>
+                            </w:sdt>
+                            <w:r>
+                              <w:rPr>
+                                <w:rFonts w:eastAsiaTheme="majorEastAsia"/>
+                                <w:color w:val="FFFFFF" w:themeColor="background1"/>
+                                <w:spacing w:val="5"/>
+                                <w:sz w:val="52"/>
+                                <w:szCs w:val="52"/>
+                                <w:lang w:eastAsia="en-US"/>
+                              </w:rPr>
+                              <w:t xml:space="preserve"> – NSW Traffic Penalty</w:t>
+                            </w:r>
+                          </w:p>
+                        </w:txbxContent>
+                      </v:textbox>
+                    </v:shape>
+                    <v:shape id="Freeform 11" o:spid="_x0000_s1028" style="position:absolute;left:8763;top:47697;width:46850;height:5099;visibility:visible;mso-wrap-style:square;v-text-anchor:bottom" coordsize="607,66" o:gfxdata="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" path="m607,c450,44,300,57,176,57,109,57,49,53,,48,66,58,152,66,251,66,358,66,480,56,607,27,607,,607,,607,e" fillcolor="white [3212]" stroked="f">
+                      <v:fill opacity="19789f"/>
+                      <v:path arrowok="t" o:connecttype="custom" o:connectlocs="4685030,0;1358427,440373;0,370840;1937302,509905;4685030,208598;4685030,0" o:connectangles="0,0,0,0,0,0"/>
+                    </v:shape>
+                    <w10:wrap anchorx="margin" anchory="page"/>
+                  </v:group>
+                </w:pict>
+              </mc:Fallback>
+            </mc:AlternateContent>
+          </w:r>
+        </w:p>
         <w:p>
           <w:pPr>
             <w:spacing w:after="200" w:line="276" w:lineRule="auto"/>
@@ -24,7 +430,7 @@
             <mc:AlternateContent>
               <mc:Choice Requires="wps">
                 <w:drawing>
-                  <wp:anchor distT="0" distB="0" distL="114300" distR="114300" simplePos="0" relativeHeight="251661312" behindDoc="0" locked="0" layoutInCell="1" allowOverlap="1" wp14:anchorId="7A89C235" wp14:editId="24EC53D4">
+                  <wp:anchor distT="0" distB="0" distL="114300" distR="114300" simplePos="0" relativeHeight="251661312" behindDoc="0" locked="0" layoutInCell="1" allowOverlap="1" wp14:anchorId="7A89C235" wp14:editId="3514112E">
                     <wp:simplePos x="0" y="0"/>
                     <wp:positionH relativeFrom="page">
                       <wp:posOffset>234892</wp:posOffset>
@@ -171,7 +577,7 @@
                     <v:stroke joinstyle="miter"/>
                     <v:path gradientshapeok="t" o:connecttype="rect"/>
                   </v:shapetype>
-                  <v:shape id="Text Box 19" o:spid="_x0000_s1026" type="#_x0000_t202" style="position:absolute;margin-left:18.5pt;margin-top:470.3pt;width:348.75pt;height:75.95pt;z-index:251661312;visibility:visible;mso-wrap-style:square;mso-width-percent:0;mso-height-percent:0;mso-wrap-distance-left:9pt;mso-wrap-distance-top:0;mso-wrap-distance-right:9pt;mso-wrap-distance-bottom:0;mso-position-horizontal:absolute;mso-position-horizontal-relative:page;mso-position-vertical:absolute;mso-position-vertical-relative:page;mso-width-percent:0;mso-height-percent:0;mso-width-relative:margin;mso-height-relative:margin;v-text-anchor:top" o:gfxdata="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" filled="f" stroked="f" strokeweight=".5pt">
+                  <v:shape id="Text Box 19" o:spid="_x0000_s1029" type="#_x0000_t202" style="position:absolute;margin-left:18.5pt;margin-top:470.3pt;width:348.75pt;height:75.95pt;z-index:251661312;visibility:visible;mso-wrap-style:square;mso-width-percent:0;mso-height-percent:0;mso-wrap-distance-left:9pt;mso-wrap-distance-top:0;mso-wrap-distance-right:9pt;mso-wrap-distance-bottom:0;mso-position-horizontal:absolute;mso-position-horizontal-relative:page;mso-position-vertical:absolute;mso-position-vertical-relative:page;mso-width-percent:0;mso-height-percent:0;mso-width-relative:margin;mso-height-relative:margin;v-text-anchor:top" o:gfxdata="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" filled="f" stroked="f" strokeweight=".5pt">
                     <v:textbox inset="1in,0,86.4pt,0">
                       <w:txbxContent>
                         <w:sdt>
@@ -252,411 +658,6 @@
                     </v:textbox>
                     <w10:wrap type="square" anchorx="page" anchory="page"/>
                   </v:shape>
-                </w:pict>
-              </mc:Fallback>
-            </mc:AlternateContent>
-          </w:r>
-          <w:r>
-            <w:rPr>
-              <w:noProof/>
-              <w:lang w:eastAsia="zh-CN"/>
-            </w:rPr>
-            <mc:AlternateContent>
-              <mc:Choice Requires="wpg">
-                <w:drawing>
-                  <wp:anchor distT="0" distB="0" distL="114300" distR="114300" simplePos="0" relativeHeight="251659264" behindDoc="1" locked="0" layoutInCell="1" allowOverlap="1" wp14:anchorId="0326380C" wp14:editId="46979C56">
-                    <wp:simplePos x="0" y="0"/>
-                    <wp:positionH relativeFrom="margin">
-                      <wp:align>center</wp:align>
-                    </wp:positionH>
-                    <mc:AlternateContent>
-                      <mc:Choice Requires="wp14">
-                        <wp:positionV relativeFrom="page">
-                          <wp14:pctPosVOffset>4500</wp14:pctPosVOffset>
-                        </wp:positionV>
-                      </mc:Choice>
-                      <mc:Fallback>
-                        <wp:positionV relativeFrom="page">
-                          <wp:posOffset>339725</wp:posOffset>
-                        </wp:positionV>
-                      </mc:Fallback>
-                    </mc:AlternateContent>
-                    <wp:extent cx="6858000" cy="7068185"/>
-                    <wp:effectExtent l="0" t="0" r="0" b="0"/>
-                    <wp:wrapNone/>
-                    <wp:docPr id="125" name="Group 17"/>
-                    <wp:cNvGraphicFramePr>
-                      <a:graphicFrameLocks xmlns:a="http://schemas.openxmlformats.org/drawingml/2006/main" noChangeAspect="1"/>
-                    </wp:cNvGraphicFramePr>
-                    <a:graphic xmlns:a="http://schemas.openxmlformats.org/drawingml/2006/main">
-                      <a:graphicData uri="http://schemas.microsoft.com/office/word/2010/wordprocessingGroup">
-                        <wpg:wgp>
-                          <wpg:cNvGrpSpPr>
-                            <a:grpSpLocks noChangeAspect="1"/>
-                          </wpg:cNvGrpSpPr>
-                          <wpg:grpSpPr>
-                            <a:xfrm>
-                              <a:off x="0" y="0"/>
-                              <a:ext cx="6858000" cy="7068312"/>
-                              <a:chOff x="0" y="0"/>
-                              <a:chExt cx="5561330" cy="5404485"/>
-                            </a:xfrm>
-                          </wpg:grpSpPr>
-                          <wps:wsp>
-                            <wps:cNvPr id="126" name="Freeform 10"/>
-                            <wps:cNvSpPr>
-                              <a:spLocks/>
-                            </wps:cNvSpPr>
-                            <wps:spPr bwMode="auto">
-                              <a:xfrm>
-                                <a:off x="0" y="0"/>
-                                <a:ext cx="5557520" cy="5404485"/>
-                              </a:xfrm>
-                              <a:custGeom>
-                                <a:avLst/>
-                                <a:gdLst>
-                                  <a:gd name="T0" fmla="*/ 0 w 720"/>
-                                  <a:gd name="T1" fmla="*/ 0 h 700"/>
-                                  <a:gd name="T2" fmla="*/ 0 w 720"/>
-                                  <a:gd name="T3" fmla="*/ 644 h 700"/>
-                                  <a:gd name="T4" fmla="*/ 113 w 720"/>
-                                  <a:gd name="T5" fmla="*/ 665 h 700"/>
-                                  <a:gd name="T6" fmla="*/ 720 w 720"/>
-                                  <a:gd name="T7" fmla="*/ 644 h 700"/>
-                                  <a:gd name="T8" fmla="*/ 720 w 720"/>
-                                  <a:gd name="T9" fmla="*/ 617 h 700"/>
-                                  <a:gd name="T10" fmla="*/ 720 w 720"/>
-                                  <a:gd name="T11" fmla="*/ 0 h 700"/>
-                                  <a:gd name="T12" fmla="*/ 0 w 720"/>
-                                  <a:gd name="T13" fmla="*/ 0 h 700"/>
-                                </a:gdLst>
-                                <a:ahLst/>
-                                <a:cxnLst>
-                                  <a:cxn ang="0">
-                                    <a:pos x="T0" y="T1"/>
-                                  </a:cxn>
-                                  <a:cxn ang="0">
-                                    <a:pos x="T2" y="T3"/>
-                                  </a:cxn>
-                                  <a:cxn ang="0">
-                                    <a:pos x="T4" y="T5"/>
-                                  </a:cxn>
-                                  <a:cxn ang="0">
-                                    <a:pos x="T6" y="T7"/>
-                                  </a:cxn>
-                                  <a:cxn ang="0">
-                                    <a:pos x="T8" y="T9"/>
-                                  </a:cxn>
-                                  <a:cxn ang="0">
-                                    <a:pos x="T10" y="T11"/>
-                                  </a:cxn>
-                                  <a:cxn ang="0">
-                                    <a:pos x="T12" y="T13"/>
-                                  </a:cxn>
-                                </a:cxnLst>
-                                <a:rect l="0" t="0" r="r" b="b"/>
-                                <a:pathLst>
-                                  <a:path w="720" h="700">
-                                    <a:moveTo>
-                                      <a:pt x="0" y="0"/>
-                                    </a:moveTo>
-                                    <a:cubicBezTo>
-                                      <a:pt x="0" y="644"/>
-                                      <a:pt x="0" y="644"/>
-                                      <a:pt x="0" y="644"/>
-                                    </a:cubicBezTo>
-                                    <a:cubicBezTo>
-                                      <a:pt x="23" y="650"/>
-                                      <a:pt x="62" y="658"/>
-                                      <a:pt x="113" y="665"/>
-                                    </a:cubicBezTo>
-                                    <a:cubicBezTo>
-                                      <a:pt x="250" y="685"/>
-                                      <a:pt x="476" y="700"/>
-                                      <a:pt x="720" y="644"/>
-                                    </a:cubicBezTo>
-                                    <a:cubicBezTo>
-                                      <a:pt x="720" y="617"/>
-                                      <a:pt x="720" y="617"/>
-                                      <a:pt x="720" y="617"/>
-                                    </a:cubicBezTo>
-                                    <a:cubicBezTo>
-                                      <a:pt x="720" y="0"/>
-                                      <a:pt x="720" y="0"/>
-                                      <a:pt x="720" y="0"/>
-                                    </a:cubicBezTo>
-                                    <a:cubicBezTo>
-                                      <a:pt x="0" y="0"/>
-                                      <a:pt x="0" y="0"/>
-                                      <a:pt x="0" y="0"/>
-                                    </a:cubicBezTo>
-                                  </a:path>
-                                </a:pathLst>
-                              </a:custGeom>
-                              <a:ln>
-                                <a:noFill/>
-                              </a:ln>
-                            </wps:spPr>
-                            <wps:style>
-                              <a:lnRef idx="0">
-                                <a:scrgbClr r="0" g="0" b="0"/>
-                              </a:lnRef>
-                              <a:fillRef idx="1003">
-                                <a:schemeClr val="dk2"/>
-                              </a:fillRef>
-                              <a:effectRef idx="0">
-                                <a:scrgbClr r="0" g="0" b="0"/>
-                              </a:effectRef>
-                              <a:fontRef idx="major"/>
-                            </wps:style>
-                            <wps:txbx>
-                              <w:txbxContent>
-                                <w:p>
-                                  <w:pPr>
-                                    <w:rPr>
-                                      <w:color w:val="FFFFFF" w:themeColor="background1"/>
-                                      <w:sz w:val="72"/>
-                                      <w:szCs w:val="72"/>
-                                    </w:rPr>
-                                  </w:pPr>
-                                  <w:sdt>
-                                    <w:sdtPr>
-                                      <w:rPr>
-                                        <w:rFonts w:eastAsiaTheme="majorEastAsia"/>
-                                        <w:color w:val="FFFFFF" w:themeColor="background1"/>
-                                        <w:spacing w:val="5"/>
-                                        <w:sz w:val="60"/>
-                                        <w:szCs w:val="60"/>
-                                        <w:lang w:eastAsia="en-US"/>
-                                      </w:rPr>
-                                      <w:alias w:val="Title"/>
-                                      <w:tag w:val=""/>
-                                      <w:id w:val="-554696155"/>
-                                      <w:dataBinding w:prefixMappings="xmlns:ns0='http://purl.org/dc/elements/1.1/' xmlns:ns1='http://schemas.openxmlformats.org/package/2006/metadata/core-properties' " w:xpath="/ns1:coreProperties[1]/ns0:title[1]" w:storeItemID="{6C3C8BC8-F283-45AE-878A-BAB7291924A1}"/>
-                                      <w:text/>
-                                    </w:sdtPr>
-                                    <w:sdtContent>
-                                      <w:r>
-                                        <w:rPr>
-                                          <w:rFonts w:eastAsiaTheme="majorEastAsia"/>
-                                          <w:color w:val="FFFFFF" w:themeColor="background1"/>
-                                          <w:spacing w:val="5"/>
-                                          <w:sz w:val="60"/>
-                                          <w:szCs w:val="60"/>
-                                          <w:lang w:eastAsia="en-US"/>
-                                        </w:rPr>
-                                        <w:t>Software Testing Report</w:t>
-                                      </w:r>
-                                    </w:sdtContent>
-                                  </w:sdt>
-                                  <w:r>
-                                    <w:rPr>
-                                      <w:rFonts w:eastAsiaTheme="majorEastAsia"/>
-                                      <w:color w:val="FFFFFF" w:themeColor="background1"/>
-                                      <w:spacing w:val="5"/>
-                                      <w:sz w:val="60"/>
-                                      <w:szCs w:val="60"/>
-                                      <w:lang w:eastAsia="en-US"/>
-                                    </w:rPr>
-                                    <w:t xml:space="preserve"> – NSW Traffic Penalty</w:t>
-                                  </w:r>
-                                </w:p>
-                              </w:txbxContent>
-                            </wps:txbx>
-                            <wps:bodyPr rot="0" vert="horz" wrap="square" lIns="914400" tIns="1097280" rIns="1097280" bIns="1097280" anchor="b" anchorCtr="0" upright="1">
-                              <a:noAutofit/>
-                            </wps:bodyPr>
-                          </wps:wsp>
-                          <wps:wsp>
-                            <wps:cNvPr id="127" name="Freeform 11"/>
-                            <wps:cNvSpPr>
-                              <a:spLocks/>
-                            </wps:cNvSpPr>
-                            <wps:spPr bwMode="auto">
-                              <a:xfrm>
-                                <a:off x="876300" y="4769783"/>
-                                <a:ext cx="4685030" cy="509905"/>
-                              </a:xfrm>
-                              <a:custGeom>
-                                <a:avLst/>
-                                <a:gdLst>
-                                  <a:gd name="T0" fmla="*/ 607 w 607"/>
-                                  <a:gd name="T1" fmla="*/ 0 h 66"/>
-                                  <a:gd name="T2" fmla="*/ 176 w 607"/>
-                                  <a:gd name="T3" fmla="*/ 57 h 66"/>
-                                  <a:gd name="T4" fmla="*/ 0 w 607"/>
-                                  <a:gd name="T5" fmla="*/ 48 h 66"/>
-                                  <a:gd name="T6" fmla="*/ 251 w 607"/>
-                                  <a:gd name="T7" fmla="*/ 66 h 66"/>
-                                  <a:gd name="T8" fmla="*/ 607 w 607"/>
-                                  <a:gd name="T9" fmla="*/ 27 h 66"/>
-                                  <a:gd name="T10" fmla="*/ 607 w 607"/>
-                                  <a:gd name="T11" fmla="*/ 0 h 66"/>
-                                </a:gdLst>
-                                <a:ahLst/>
-                                <a:cxnLst>
-                                  <a:cxn ang="0">
-                                    <a:pos x="T0" y="T1"/>
-                                  </a:cxn>
-                                  <a:cxn ang="0">
-                                    <a:pos x="T2" y="T3"/>
-                                  </a:cxn>
-                                  <a:cxn ang="0">
-                                    <a:pos x="T4" y="T5"/>
-                                  </a:cxn>
-                                  <a:cxn ang="0">
-                                    <a:pos x="T6" y="T7"/>
-                                  </a:cxn>
-                                  <a:cxn ang="0">
-                                    <a:pos x="T8" y="T9"/>
-                                  </a:cxn>
-                                  <a:cxn ang="0">
-                                    <a:pos x="T10" y="T11"/>
-                                  </a:cxn>
-                                </a:cxnLst>
-                                <a:rect l="0" t="0" r="r" b="b"/>
-                                <a:pathLst>
-                                  <a:path w="607" h="66">
-                                    <a:moveTo>
-                                      <a:pt x="607" y="0"/>
-                                    </a:moveTo>
-                                    <a:cubicBezTo>
-                                      <a:pt x="450" y="44"/>
-                                      <a:pt x="300" y="57"/>
-                                      <a:pt x="176" y="57"/>
-                                    </a:cubicBezTo>
-                                    <a:cubicBezTo>
-                                      <a:pt x="109" y="57"/>
-                                      <a:pt x="49" y="53"/>
-                                      <a:pt x="0" y="48"/>
-                                    </a:cubicBezTo>
-                                    <a:cubicBezTo>
-                                      <a:pt x="66" y="58"/>
-                                      <a:pt x="152" y="66"/>
-                                      <a:pt x="251" y="66"/>
-                                    </a:cubicBezTo>
-                                    <a:cubicBezTo>
-                                      <a:pt x="358" y="66"/>
-                                      <a:pt x="480" y="56"/>
-                                      <a:pt x="607" y="27"/>
-                                    </a:cubicBezTo>
-                                    <a:cubicBezTo>
-                                      <a:pt x="607" y="0"/>
-                                      <a:pt x="607" y="0"/>
-                                      <a:pt x="607" y="0"/>
-                                    </a:cubicBezTo>
-                                  </a:path>
-                                </a:pathLst>
-                              </a:custGeom>
-                              <a:solidFill>
-                                <a:schemeClr val="bg1">
-                                  <a:alpha val="30000"/>
-                                </a:schemeClr>
-                              </a:solidFill>
-                              <a:ln>
-                                <a:noFill/>
-                              </a:ln>
-                              <a:extLst>
-                                <a:ext uri="{91240B29-F687-4F45-9708-019B960494DF}">
-                                  <a14:hiddenLine xmlns:a14="http://schemas.microsoft.com/office/drawing/2010/main" w="9525">
-                                    <a:solidFill>
-                                      <a:srgbClr val="000000"/>
-                                    </a:solidFill>
-                                    <a:round/>
-                                    <a:headEnd/>
-                                    <a:tailEnd/>
-                                  </a14:hiddenLine>
-                                </a:ext>
-                              </a:extLst>
-                            </wps:spPr>
-                            <wps:bodyPr rot="0" vert="horz" wrap="square" lIns="91440" tIns="45720" rIns="91440" bIns="45720" anchor="b" anchorCtr="0" upright="1">
-                              <a:noAutofit/>
-                            </wps:bodyPr>
-                          </wps:wsp>
-                        </wpg:wgp>
-                      </a:graphicData>
-                    </a:graphic>
-                    <wp14:sizeRelH relativeFrom="margin">
-                      <wp14:pctWidth>115400</wp14:pctWidth>
-                    </wp14:sizeRelH>
-                    <wp14:sizeRelV relativeFrom="page">
-                      <wp14:pctHeight>0</wp14:pctHeight>
-                    </wp14:sizeRelV>
-                  </wp:anchor>
-                </w:drawing>
-              </mc:Choice>
-              <mc:Fallback>
-                <w:pict>
-                  <v:group w14:anchorId="0326380C" id="Group 17" o:spid="_x0000_s1027" style="position:absolute;margin-left:0;margin-top:0;width:540pt;height:556.55pt;z-index:-251657216;mso-width-percent:1154;mso-top-percent:45;mso-position-horizontal:center;mso-position-horizontal-relative:margin;mso-position-vertical-relative:page;mso-width-percent:1154;mso-top-percent:45;mso-width-relative:margin" coordsize="55613,54044" o:gfxdata="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">
-                    <o:lock v:ext="edit" aspectratio="t"/>
-                    <v:shape id="Freeform 10" o:spid="_x0000_s1028" style="position:absolute;width:55575;height:54044;visibility:visible;mso-wrap-style:square;v-text-anchor:bottom" coordsize="720,700" o:spt="100" o:gfxdata="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" adj="-11796480,,5400" path="m,c,644,,644,,644v23,6,62,14,113,21c250,685,476,700,720,644v,-27,,-27,,-27c720,,720,,720,,,,,,,e" fillcolor="#2c3165 [2994]" stroked="f">
-                      <v:fill color2="#161933 [2018]" rotate="t" colors="0 #4e5073;.5 #30335e;1 #171b45" focus="100%" type="gradient">
-                        <o:fill v:ext="view" type="gradientUnscaled"/>
-                      </v:fill>
-                      <v:stroke joinstyle="miter"/>
-                      <v:formulas/>
-                      <v:path arrowok="t" o:connecttype="custom" o:connectlocs="0,0;0,4972126;872222,5134261;5557520,4972126;5557520,4763667;5557520,0;0,0" o:connectangles="0,0,0,0,0,0,0" textboxrect="0,0,720,700"/>
-                      <v:textbox inset="1in,86.4pt,86.4pt,86.4pt">
-                        <w:txbxContent>
-                          <w:p>
-                            <w:pPr>
-                              <w:rPr>
-                                <w:color w:val="FFFFFF" w:themeColor="background1"/>
-                                <w:sz w:val="72"/>
-                                <w:szCs w:val="72"/>
-                              </w:rPr>
-                            </w:pPr>
-                            <w:sdt>
-                              <w:sdtPr>
-                                <w:rPr>
-                                  <w:rFonts w:eastAsiaTheme="majorEastAsia"/>
-                                  <w:color w:val="FFFFFF" w:themeColor="background1"/>
-                                  <w:spacing w:val="5"/>
-                                  <w:sz w:val="60"/>
-                                  <w:szCs w:val="60"/>
-                                  <w:lang w:eastAsia="en-US"/>
-                                </w:rPr>
-                                <w:alias w:val="Title"/>
-                                <w:tag w:val=""/>
-                                <w:id w:val="-554696155"/>
-                                <w:dataBinding w:prefixMappings="xmlns:ns0='http://purl.org/dc/elements/1.1/' xmlns:ns1='http://schemas.openxmlformats.org/package/2006/metadata/core-properties' " w:xpath="/ns1:coreProperties[1]/ns0:title[1]" w:storeItemID="{6C3C8BC8-F283-45AE-878A-BAB7291924A1}"/>
-                                <w:text/>
-                              </w:sdtPr>
-                              <w:sdtContent>
-                                <w:r>
-                                  <w:rPr>
-                                    <w:rFonts w:eastAsiaTheme="majorEastAsia"/>
-                                    <w:color w:val="FFFFFF" w:themeColor="background1"/>
-                                    <w:spacing w:val="5"/>
-                                    <w:sz w:val="60"/>
-                                    <w:szCs w:val="60"/>
-                                    <w:lang w:eastAsia="en-US"/>
-                                  </w:rPr>
-                                  <w:t>Software Testing Report</w:t>
-                                </w:r>
-                              </w:sdtContent>
-                            </w:sdt>
-                            <w:r>
-                              <w:rPr>
-                                <w:rFonts w:eastAsiaTheme="majorEastAsia"/>
-                                <w:color w:val="FFFFFF" w:themeColor="background1"/>
-                                <w:spacing w:val="5"/>
-                                <w:sz w:val="60"/>
-                                <w:szCs w:val="60"/>
-                                <w:lang w:eastAsia="en-US"/>
-                              </w:rPr>
-                              <w:t xml:space="preserve"> – NSW Traffic Penalty</w:t>
-                            </w:r>
-                          </w:p>
-                        </w:txbxContent>
-                      </v:textbox>
-                    </v:shape>
-                    <v:shape id="Freeform 11" o:spid="_x0000_s1029" style="position:absolute;left:8763;top:47697;width:46850;height:5099;visibility:visible;mso-wrap-style:square;v-text-anchor:bottom" coordsize="607,66" o:gfxdata="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" path="m607,c450,44,300,57,176,57,109,57,49,53,,48,66,58,152,66,251,66,358,66,480,56,607,27,607,,607,,607,e" fillcolor="white [3212]" stroked="f">
-                      <v:fill opacity="19789f"/>
-                      <v:path arrowok="t" o:connecttype="custom" o:connectlocs="4685030,0;1358427,440373;0,370840;1937302,509905;4685030,208598;4685030,0" o:connectangles="0,0,0,0,0,0"/>
-                    </v:shape>
-                    <w10:wrap anchorx="margin" anchory="page"/>
-                  </v:group>
                 </w:pict>
               </mc:Fallback>
             </mc:AlternateContent>
@@ -1455,25 +1456,7 @@
                 <w:bCs/>
                 <w:color w:val="000000"/>
               </w:rPr>
-              <w:t>Reporting the information of all penalty cases function – show_View_Case_</w:t>
-            </w:r>
-            <w:proofErr w:type="gramStart"/>
-            <w:r>
-              <w:rPr>
-                <w:b/>
-                <w:bCs/>
-                <w:color w:val="000000"/>
-              </w:rPr>
-              <w:t>Penalty(</w:t>
-            </w:r>
-            <w:proofErr w:type="gramEnd"/>
-            <w:r>
-              <w:rPr>
-                <w:b/>
-                <w:bCs/>
-                <w:color w:val="000000"/>
-              </w:rPr>
-              <w:t>)</w:t>
+              <w:t>Reporting the information of all penalty cases function – show_View_Case_Penalty()</w:t>
             </w:r>
           </w:p>
         </w:tc>
@@ -1916,25 +1899,7 @@
                 <w:bCs/>
                 <w:color w:val="000000"/>
               </w:rPr>
-              <w:t>Producing a chart to show the distribution of cases in each offense code function – generate_</w:t>
-            </w:r>
-            <w:proofErr w:type="gramStart"/>
-            <w:r>
-              <w:rPr>
-                <w:b/>
-                <w:bCs/>
-                <w:color w:val="000000"/>
-              </w:rPr>
-              <w:t>trend(</w:t>
-            </w:r>
-            <w:proofErr w:type="gramEnd"/>
-            <w:r>
-              <w:rPr>
-                <w:b/>
-                <w:bCs/>
-                <w:color w:val="000000"/>
-              </w:rPr>
-              <w:t>)</w:t>
+              <w:t>Producing a chart to show the distribution of cases in each offense code function – generate_trend()</w:t>
             </w:r>
           </w:p>
         </w:tc>
@@ -2391,25 +2356,7 @@
                 <w:bCs/>
                 <w:color w:val="000000"/>
               </w:rPr>
-              <w:t>Retrieving all cases captured by radar or camera based on offense description function – show_radar_camera_</w:t>
-            </w:r>
-            <w:proofErr w:type="gramStart"/>
-            <w:r>
-              <w:rPr>
-                <w:b/>
-                <w:bCs/>
-                <w:color w:val="000000"/>
-              </w:rPr>
-              <w:t>cases(</w:t>
-            </w:r>
-            <w:proofErr w:type="gramEnd"/>
-            <w:r>
-              <w:rPr>
-                <w:b/>
-                <w:bCs/>
-                <w:color w:val="000000"/>
-              </w:rPr>
-              <w:t>)</w:t>
+              <w:t>Retrieving all cases captured by radar or camera based on offense description function – show_radar_camera_cases()</w:t>
             </w:r>
           </w:p>
         </w:tc>
@@ -2863,25 +2810,7 @@
                 <w:bCs/>
                 <w:color w:val="000000"/>
               </w:rPr>
-              <w:t>Analysing the cases caused by mobile phone usage function – generate_mobile_phone_</w:t>
-            </w:r>
-            <w:proofErr w:type="gramStart"/>
-            <w:r>
-              <w:rPr>
-                <w:b/>
-                <w:bCs/>
-                <w:color w:val="000000"/>
-              </w:rPr>
-              <w:t>trend(</w:t>
-            </w:r>
-            <w:proofErr w:type="gramEnd"/>
-            <w:r>
-              <w:rPr>
-                <w:b/>
-                <w:bCs/>
-                <w:color w:val="000000"/>
-              </w:rPr>
-              <w:t>)</w:t>
+              <w:t>Analysing the cases caused by mobile phone usage function – generate_mobile_phone_trend()</w:t>
             </w:r>
           </w:p>
         </w:tc>
@@ -3367,25 +3296,7 @@
                 <w:bCs/>
                 <w:color w:val="000000"/>
               </w:rPr>
-              <w:t>Analysing the cases caused by misuse seatbelt function – generate_seatbelt_</w:t>
-            </w:r>
-            <w:proofErr w:type="gramStart"/>
-            <w:r>
-              <w:rPr>
-                <w:b/>
-                <w:bCs/>
-                <w:color w:val="000000"/>
-              </w:rPr>
-              <w:t>trend(</w:t>
-            </w:r>
-            <w:proofErr w:type="gramEnd"/>
-            <w:r>
-              <w:rPr>
-                <w:b/>
-                <w:bCs/>
-                <w:color w:val="000000"/>
-              </w:rPr>
-              <w:t>)</w:t>
+              <w:t>Analysing the cases caused by misuse seatbelt function – generate_seatbelt_trend()</w:t>
             </w:r>
           </w:p>
         </w:tc>
@@ -3862,25 +3773,7 @@
                 <w:bCs/>
                 <w:color w:val="000000"/>
               </w:rPr>
-              <w:t>Navigating function – switch_to_</w:t>
-            </w:r>
-            <w:proofErr w:type="gramStart"/>
-            <w:r>
-              <w:rPr>
-                <w:b/>
-                <w:bCs/>
-                <w:color w:val="000000"/>
-              </w:rPr>
-              <w:t>page(</w:t>
-            </w:r>
-            <w:proofErr w:type="gramEnd"/>
-            <w:r>
-              <w:rPr>
-                <w:b/>
-                <w:bCs/>
-                <w:color w:val="000000"/>
-              </w:rPr>
-              <w:t>)</w:t>
+              <w:t>Navigating function – switch_to_page()</w:t>
             </w:r>
           </w:p>
         </w:tc>
@@ -4201,25 +4094,7 @@
                 <w:bCs/>
                 <w:color w:val="000000"/>
               </w:rPr>
-              <w:t>Reporting the information of all penalty cases function – show_View_Case_</w:t>
-            </w:r>
-            <w:proofErr w:type="gramStart"/>
-            <w:r>
-              <w:rPr>
-                <w:b/>
-                <w:bCs/>
-                <w:color w:val="000000"/>
-              </w:rPr>
-              <w:t>Penalty(</w:t>
-            </w:r>
-            <w:proofErr w:type="gramEnd"/>
-            <w:r>
-              <w:rPr>
-                <w:b/>
-                <w:bCs/>
-                <w:color w:val="000000"/>
-              </w:rPr>
-              <w:t>)</w:t>
+              <w:t>Reporting the information of all penalty cases function – show_View_Case_Penalty()</w:t>
             </w:r>
           </w:p>
         </w:tc>
@@ -7274,25 +7149,7 @@
                 <w:bCs/>
                 <w:color w:val="000000"/>
               </w:rPr>
-              <w:t>Producing a chart to show the distribution of cases in each offense code function – generate_</w:t>
-            </w:r>
-            <w:proofErr w:type="gramStart"/>
-            <w:r>
-              <w:rPr>
-                <w:b/>
-                <w:bCs/>
-                <w:color w:val="000000"/>
-              </w:rPr>
-              <w:t>trend(</w:t>
-            </w:r>
-            <w:proofErr w:type="gramEnd"/>
-            <w:r>
-              <w:rPr>
-                <w:b/>
-                <w:bCs/>
-                <w:color w:val="000000"/>
-              </w:rPr>
-              <w:t>)</w:t>
+              <w:t>Producing a chart to show the distribution of cases in each offense code function – generate_trend()</w:t>
             </w:r>
           </w:p>
         </w:tc>
@@ -10984,25 +10841,7 @@
                 <w:bCs/>
                 <w:color w:val="000000"/>
               </w:rPr>
-              <w:t>Retrieving all cases captured by radar or camera based on offense description function – show_radar_camera_</w:t>
-            </w:r>
-            <w:proofErr w:type="gramStart"/>
-            <w:r>
-              <w:rPr>
-                <w:b/>
-                <w:bCs/>
-                <w:color w:val="000000"/>
-              </w:rPr>
-              <w:t>cases(</w:t>
-            </w:r>
-            <w:proofErr w:type="gramEnd"/>
-            <w:r>
-              <w:rPr>
-                <w:b/>
-                <w:bCs/>
-                <w:color w:val="000000"/>
-              </w:rPr>
-              <w:t>)</w:t>
+              <w:t>Retrieving all cases captured by radar or camera based on offense description function – show_radar_camera_cases()</w:t>
             </w:r>
           </w:p>
         </w:tc>
@@ -14695,25 +14534,7 @@
                 <w:bCs/>
                 <w:color w:val="000000"/>
               </w:rPr>
-              <w:t>Analysing the cases caused by mobile phone usage function – generate_mobile_phone_</w:t>
-            </w:r>
-            <w:proofErr w:type="gramStart"/>
-            <w:r>
-              <w:rPr>
-                <w:b/>
-                <w:bCs/>
-                <w:color w:val="000000"/>
-              </w:rPr>
-              <w:t>trend(</w:t>
-            </w:r>
-            <w:proofErr w:type="gramEnd"/>
-            <w:r>
-              <w:rPr>
-                <w:b/>
-                <w:bCs/>
-                <w:color w:val="000000"/>
-              </w:rPr>
-              <w:t>)</w:t>
+              <w:t>Analysing the cases caused by mobile phone usage function – generate_mobile_phone_trend()</w:t>
             </w:r>
           </w:p>
         </w:tc>
@@ -16356,25 +16177,7 @@
                 <w:bCs/>
                 <w:color w:val="000000"/>
               </w:rPr>
-              <w:t>Analysing the cases caused by misuse seatbelt function – generate_seatbelt_</w:t>
-            </w:r>
-            <w:proofErr w:type="gramStart"/>
-            <w:r>
-              <w:rPr>
-                <w:b/>
-                <w:bCs/>
-                <w:color w:val="000000"/>
-              </w:rPr>
-              <w:t>trend(</w:t>
-            </w:r>
-            <w:proofErr w:type="gramEnd"/>
-            <w:r>
-              <w:rPr>
-                <w:b/>
-                <w:bCs/>
-                <w:color w:val="000000"/>
-              </w:rPr>
-              <w:t>)</w:t>
+              <w:t>Analysing the cases caused by misuse seatbelt function – generate_seatbelt_trend()</w:t>
             </w:r>
           </w:p>
         </w:tc>
@@ -19480,25 +19283,7 @@
                 <w:bCs/>
                 <w:color w:val="000000"/>
               </w:rPr>
-              <w:t>Navigating function – switch_to_</w:t>
-            </w:r>
-            <w:proofErr w:type="gramStart"/>
-            <w:r>
-              <w:rPr>
-                <w:b/>
-                <w:bCs/>
-                <w:color w:val="000000"/>
-              </w:rPr>
-              <w:t>page(</w:t>
-            </w:r>
-            <w:proofErr w:type="gramEnd"/>
-            <w:r>
-              <w:rPr>
-                <w:b/>
-                <w:bCs/>
-                <w:color w:val="000000"/>
-              </w:rPr>
-              <w:t>)</w:t>
+              <w:t>Navigating function – switch_to_page()</w:t>
             </w:r>
           </w:p>
         </w:tc>

</xml_diff>